<commit_message>
Añadido modelado correcto de F. Pendiente descripción de la obtención de beta
</commit_message>
<xml_diff>
--- a/modelado.docx
+++ b/modelado.docx
@@ -7,20 +7,39 @@
         <w:pStyle w:val="Ttulo1"/>
       </w:pPr>
       <w:r>
-        <w:t>Modelado teórico</w:t>
-      </w:r>
-    </w:p>
-    <w:p>
-      <w:r>
-        <w:t>Para comenzar, se realiza el modelado teórico de u</w:t>
-      </w:r>
-      <w:r>
+        <w:t>Introducción</w:t>
+      </w:r>
+    </w:p>
+    <w:p>
+      <w:r>
+        <w:t xml:space="preserve">Para comenzar, se realiza el </w:t>
+      </w:r>
+      <w:r>
+        <w:rPr>
+          <w:b/>
+          <w:bCs/>
+        </w:rPr>
+        <w:t>modelado teórico de u</w:t>
+      </w:r>
+      <w:r>
+        <w:rPr>
+          <w:b/>
+          <w:bCs/>
+        </w:rPr>
         <w:t xml:space="preserve">na </w:t>
       </w:r>
       <w:r>
+        <w:rPr>
+          <w:b/>
+          <w:bCs/>
+        </w:rPr>
         <w:t xml:space="preserve">sola </w:t>
       </w:r>
       <w:r>
+        <w:rPr>
+          <w:b/>
+          <w:bCs/>
+        </w:rPr>
         <w:t>articulación</w:t>
       </w:r>
       <w:r>
@@ -142,33 +161,36 @@
       <w:r>
         <w:t xml:space="preserve">Figura </w:t>
       </w:r>
-      <w:r>
-        <w:fldChar w:fldCharType="begin"/>
-      </w:r>
-      <w:r>
-        <w:instrText xml:space="preserve"> SEQ Figura \* ARABIC </w:instrText>
-      </w:r>
-      <w:r>
-        <w:fldChar w:fldCharType="separate"/>
-      </w:r>
-      <w:r>
-        <w:rPr>
-          <w:noProof/>
-        </w:rPr>
-        <w:t>1</w:t>
-      </w:r>
-      <w:r>
-        <w:rPr>
-          <w:noProof/>
-        </w:rPr>
-        <w:fldChar w:fldCharType="end"/>
-      </w:r>
+      <w:fldSimple w:instr=" SEQ Figura \* ARABIC ">
+        <w:r>
+          <w:rPr>
+            <w:noProof/>
+          </w:rPr>
+          <w:t>1</w:t>
+        </w:r>
+      </w:fldSimple>
       <w:bookmarkEnd w:id="0"/>
       <w:r>
         <w:t xml:space="preserve">: esquema </w:t>
       </w:r>
       <w:r>
         <w:t>mecánico de una articulación.</w:t>
+      </w:r>
+    </w:p>
+    <w:p>
+      <w:pPr>
+        <w:pStyle w:val="Ttulo1"/>
+      </w:pPr>
+      <w:r>
+        <w:t>Simplificación del sistema</w:t>
+      </w:r>
+    </w:p>
+    <w:p>
+      <w:pPr>
+        <w:pStyle w:val="Ttulo2"/>
+      </w:pPr>
+      <w:r>
+        <w:t>Simplificación del doble paralelogramo</w:t>
       </w:r>
     </w:p>
     <w:p>
@@ -285,27 +307,14 @@
       <w:r>
         <w:t xml:space="preserve">Figura </w:t>
       </w:r>
-      <w:r>
-        <w:fldChar w:fldCharType="begin"/>
-      </w:r>
-      <w:r>
-        <w:instrText xml:space="preserve"> SEQ Figura \* ARABIC </w:instrText>
-      </w:r>
-      <w:r>
-        <w:fldChar w:fldCharType="separate"/>
-      </w:r>
-      <w:r>
-        <w:rPr>
-          <w:noProof/>
-        </w:rPr>
-        <w:t>2</w:t>
-      </w:r>
-      <w:r>
-        <w:rPr>
-          <w:noProof/>
-        </w:rPr>
-        <w:fldChar w:fldCharType="end"/>
-      </w:r>
+      <w:fldSimple w:instr=" SEQ Figura \* ARABIC ">
+        <w:r>
+          <w:rPr>
+            <w:noProof/>
+          </w:rPr>
+          <w:t>2</w:t>
+        </w:r>
+      </w:fldSimple>
       <w:bookmarkEnd w:id="1"/>
       <w:r>
         <w:t>: simplificación del mecanismo de doble paralelogramo a una articulación de rotación.</w:t>
@@ -338,6 +347,16 @@
         <w:t>.</w:t>
       </w:r>
     </w:p>
+    <w:p/>
+    <w:p>
+      <w:pPr>
+        <w:pStyle w:val="Ttulo2"/>
+      </w:pPr>
+      <w:r>
+        <w:lastRenderedPageBreak/>
+        <w:t>Sistema resultante: péndulo</w:t>
+      </w:r>
+    </w:p>
     <w:p>
       <w:r>
         <w:t xml:space="preserve">Con esta simplificación queda el motor DC conectado a la reductora, y la salida de esta conectada la articulación de rotación. Desde esta articulación hay una cierta distancia hasta el centro de masas de la pieza que reposa sobre el dedo. </w:t>
@@ -346,11 +365,7 @@
         <w:t>Observando</w:t>
       </w:r>
       <w:r>
-        <w:t xml:space="preserve"> el conjunto, vemos que no </w:t>
-      </w:r>
-      <w:r>
-        <w:lastRenderedPageBreak/>
-        <w:t xml:space="preserve">se trata de otra cosa que de un péndulo </w:t>
+        <w:t xml:space="preserve"> el conjunto, vemos que no se trata de otra cosa que de un péndulo </w:t>
       </w:r>
       <w:r>
         <w:t>movido por un motor DC con reductora.</w:t>
@@ -451,109 +466,126 @@
       <w:r>
         <w:t xml:space="preserve">Figura </w:t>
       </w:r>
+      <w:fldSimple w:instr=" SEQ Figura \* ARABIC ">
+        <w:r>
+          <w:rPr>
+            <w:noProof/>
+          </w:rPr>
+          <w:t>3</w:t>
+        </w:r>
+      </w:fldSimple>
+      <w:bookmarkEnd w:id="2"/>
+      <w:r>
+        <w:t>: esquema mecánico simplifica</w:t>
+      </w:r>
+      <w:r>
+        <w:t>do</w:t>
+      </w:r>
+      <w:r>
+        <w:t>.</w:t>
+      </w:r>
+    </w:p>
+    <w:p>
+      <w:r>
+        <w:t>Siendo el</w:t>
+      </w:r>
+      <w:r>
+        <w:t xml:space="preserve"> esquema del</w:t>
+      </w:r>
+      <w:r>
+        <w:t xml:space="preserve"> </w:t>
+      </w:r>
+      <w:r>
+        <w:t>modelo</w:t>
+      </w:r>
+      <w:r>
+        <w:t xml:space="preserve"> simplificado de la </w:t>
+      </w:r>
       <w:r>
         <w:fldChar w:fldCharType="begin"/>
       </w:r>
       <w:r>
-        <w:instrText xml:space="preserve"> SEQ Figura \* ARABIC </w:instrText>
+        <w:instrText xml:space="preserve"> REF _Ref105573392 \h </w:instrText>
       </w:r>
       <w:r>
         <w:fldChar w:fldCharType="separate"/>
       </w:r>
       <w:r>
+        <w:t xml:space="preserve">Figura </w:t>
+      </w:r>
+      <w:r>
         <w:rPr>
           <w:noProof/>
         </w:rPr>
         <w:t>3</w:t>
       </w:r>
       <w:r>
+        <w:fldChar w:fldCharType="end"/>
+      </w:r>
+      <w:r>
+        <w:t xml:space="preserve"> </w:t>
+      </w:r>
+      <w:r>
+        <w:t xml:space="preserve">aquel mostrado </w:t>
+      </w:r>
+      <w:r>
+        <w:t>en la</w:t>
+      </w:r>
+      <w:r>
+        <w:t xml:space="preserve"> </w:t>
+      </w:r>
+      <w:r>
+        <w:rPr>
+          <w:highlight w:val="yellow"/>
+        </w:rPr>
+        <w:fldChar w:fldCharType="begin"/>
+      </w:r>
+      <w:r>
+        <w:rPr>
+          <w:highlight w:val="yellow"/>
+        </w:rPr>
+        <w:instrText xml:space="preserve"> REF _Ref105574684 \h </w:instrText>
+      </w:r>
+      <w:r>
+        <w:rPr>
+          <w:highlight w:val="yellow"/>
+        </w:rPr>
+      </w:r>
+      <w:r>
+        <w:rPr>
+          <w:highlight w:val="yellow"/>
+        </w:rPr>
+        <w:instrText xml:space="preserve"> \* MERGEFORMAT </w:instrText>
+      </w:r>
+      <w:r>
+        <w:rPr>
+          <w:highlight w:val="yellow"/>
+        </w:rPr>
+        <w:fldChar w:fldCharType="separate"/>
+      </w:r>
+      <w:r>
+        <w:rPr>
+          <w:highlight w:val="yellow"/>
+        </w:rPr>
+        <w:t xml:space="preserve">Figura </w:t>
+      </w:r>
+      <w:r>
         <w:rPr>
           <w:noProof/>
+          <w:highlight w:val="yellow"/>
+        </w:rPr>
+        <w:t>4</w:t>
+      </w:r>
+      <w:r>
+        <w:rPr>
+          <w:highlight w:val="yellow"/>
         </w:rPr>
         <w:fldChar w:fldCharType="end"/>
       </w:r>
-      <w:bookmarkEnd w:id="2"/>
-      <w:r>
-        <w:t>: esquema mecánico simplifica</w:t>
-      </w:r>
-      <w:r>
-        <w:t>do</w:t>
-      </w:r>
-      <w:r>
-        <w:t>.</w:t>
-      </w:r>
-    </w:p>
-    <w:p>
-      <w:r>
-        <w:t>Siendo el</w:t>
-      </w:r>
-      <w:r>
-        <w:t xml:space="preserve"> esquema del</w:t>
-      </w:r>
-      <w:r>
-        <w:t xml:space="preserve"> </w:t>
-      </w:r>
-      <w:r>
-        <w:t>modelo</w:t>
-      </w:r>
-      <w:r>
-        <w:t xml:space="preserve"> simplificado de la </w:t>
-      </w:r>
-      <w:r>
-        <w:fldChar w:fldCharType="begin"/>
-      </w:r>
-      <w:r>
-        <w:instrText xml:space="preserve"> REF _Ref105573392 \h </w:instrText>
-      </w:r>
-      <w:r>
-        <w:fldChar w:fldCharType="separate"/>
-      </w:r>
-      <w:r>
-        <w:t xml:space="preserve">Figura </w:t>
-      </w:r>
-      <w:r>
-        <w:rPr>
-          <w:noProof/>
-        </w:rPr>
-        <w:t>3</w:t>
-      </w:r>
-      <w:r>
-        <w:fldChar w:fldCharType="end"/>
-      </w:r>
-      <w:r>
-        <w:t xml:space="preserve"> </w:t>
-      </w:r>
-      <w:r>
-        <w:t xml:space="preserve">aquel mostrado </w:t>
-      </w:r>
-      <w:r>
-        <w:t>en la</w:t>
-      </w:r>
-      <w:r>
-        <w:t xml:space="preserve"> </w:t>
-      </w:r>
-      <w:r>
-        <w:fldChar w:fldCharType="begin"/>
-      </w:r>
-      <w:r>
-        <w:instrText xml:space="preserve"> REF _Ref105574684 \h </w:instrText>
-      </w:r>
-      <w:r>
-        <w:fldChar w:fldCharType="separate"/>
-      </w:r>
-      <w:r>
-        <w:t xml:space="preserve">Figura </w:t>
-      </w:r>
-      <w:r>
-        <w:rPr>
-          <w:noProof/>
-        </w:rPr>
-        <w:t>4</w:t>
-      </w:r>
-      <w:r>
-        <w:fldChar w:fldCharType="end"/>
-      </w:r>
-      <w:r>
+      <w:r>
+        <w:rPr>
+          <w:highlight w:val="yellow"/>
+        </w:rPr>
         <w:t>.</w:t>
       </w:r>
     </w:p>
@@ -625,27 +657,14 @@
       <w:r>
         <w:t xml:space="preserve">Figura </w:t>
       </w:r>
-      <w:r>
-        <w:fldChar w:fldCharType="begin"/>
-      </w:r>
-      <w:r>
-        <w:instrText xml:space="preserve"> SEQ Figura \* ARABIC </w:instrText>
-      </w:r>
-      <w:r>
-        <w:fldChar w:fldCharType="separate"/>
-      </w:r>
-      <w:r>
-        <w:rPr>
-          <w:noProof/>
-        </w:rPr>
-        <w:t>4</w:t>
-      </w:r>
-      <w:r>
-        <w:rPr>
-          <w:noProof/>
-        </w:rPr>
-        <w:fldChar w:fldCharType="end"/>
-      </w:r>
+      <w:fldSimple w:instr=" SEQ Figura \* ARABIC ">
+        <w:r>
+          <w:rPr>
+            <w:noProof/>
+          </w:rPr>
+          <w:t>4</w:t>
+        </w:r>
+      </w:fldSimple>
       <w:bookmarkEnd w:id="3"/>
       <w:r>
         <w:t>: esquema del modelo simplificado.</w:t>
@@ -657,24 +676,27 @@
       </w:r>
     </w:p>
     <w:p>
+      <w:pPr>
+        <w:pStyle w:val="Ttulo1"/>
+      </w:pPr>
       <w:r>
         <w:lastRenderedPageBreak/>
-        <w:t>Siendo las variables</w:t>
-      </w:r>
-      <w:r>
-        <w:t xml:space="preserve"> las siguientes:</w:t>
-      </w:r>
-    </w:p>
-    <w:p>
-      <w:pPr>
-        <w:rPr>
-          <w:u w:val="single"/>
-        </w:rPr>
-      </w:pPr>
-      <w:r>
-        <w:rPr>
-          <w:u w:val="single"/>
-        </w:rPr>
+        <w:t>Ecuaciones</w:t>
+      </w:r>
+    </w:p>
+    <w:p>
+      <w:pPr>
+        <w:pStyle w:val="Ttulo2"/>
+      </w:pPr>
+      <w:r>
+        <w:t>Variables</w:t>
+      </w:r>
+    </w:p>
+    <w:p>
+      <w:pPr>
+        <w:pStyle w:val="Ttulo3"/>
+      </w:pPr>
+      <w:r>
         <w:t>Motor DC</w:t>
       </w:r>
     </w:p>
@@ -694,6 +716,11 @@
       </w:r>
     </w:p>
     <w:p>
+      <w:r>
+        <w:t>Tm(t): par eléctrico</w:t>
+      </w:r>
+    </w:p>
+    <w:p>
       <w:proofErr w:type="spellStart"/>
       <w:r>
         <w:t>Kt</w:t>
@@ -704,122 +731,18 @@
       </w:r>
     </w:p>
     <w:p>
+      <w:proofErr w:type="spellStart"/>
+      <w:r>
+        <w:t>vfem</w:t>
+      </w:r>
+      <w:proofErr w:type="spellEnd"/>
+      <w:r>
+        <w:t>(t): tensión provocada por fuerza contra electromotriz</w:t>
+      </w:r>
+    </w:p>
+    <w:p>
       <w:r>
         <w:t>Kv: constante de velocidad</w:t>
-      </w:r>
-    </w:p>
-    <w:p>
-      <w:proofErr w:type="spellStart"/>
-      <w:r>
-        <w:t>vfem</w:t>
-      </w:r>
-      <w:proofErr w:type="spellEnd"/>
-      <w:r>
-        <w:t>(t)</w:t>
-      </w:r>
-      <w:r>
-        <w:t>: tensión provocada por fuerza contra electromotriz</w:t>
-      </w:r>
-    </w:p>
-    <w:p>
-      <w:r>
-        <w:t>Tm(t): par</w:t>
-      </w:r>
-      <w:r>
-        <w:t xml:space="preserve"> eléctrico</w:t>
-      </w:r>
-    </w:p>
-    <w:p>
-      <w:proofErr w:type="spellStart"/>
-      <w:r>
-        <w:rPr>
-          <w:rFonts w:ascii="GreekC" w:hAnsi="GreekC" w:cs="GreekC"/>
-        </w:rPr>
-        <w:t>Ѳ</w:t>
-      </w:r>
-      <w:r>
-        <w:t>m</w:t>
-      </w:r>
-      <w:proofErr w:type="spellEnd"/>
-      <w:r>
-        <w:t xml:space="preserve">(t): </w:t>
-      </w:r>
-      <w:r>
-        <w:t>ángulo</w:t>
-      </w:r>
-    </w:p>
-    <w:p>
-      <w:proofErr w:type="spellStart"/>
-      <w:r>
-        <w:t>bm</w:t>
-      </w:r>
-      <w:proofErr w:type="spellEnd"/>
-      <w:r>
-        <w:t xml:space="preserve">: </w:t>
-      </w:r>
-      <w:r>
-        <w:t xml:space="preserve">rozamiento viscoso del eje </w:t>
-      </w:r>
-      <w:r>
-        <w:t>(incluyendo reductora)</w:t>
-      </w:r>
-    </w:p>
-    <w:p>
-      <w:proofErr w:type="spellStart"/>
-      <w:r>
-        <w:t>Jm</w:t>
-      </w:r>
-      <w:proofErr w:type="spellEnd"/>
-      <w:r>
-        <w:t>: inercia del eje</w:t>
-      </w:r>
-      <w:r>
-        <w:t xml:space="preserve"> (incluyendo reductora)</w:t>
-      </w:r>
-    </w:p>
-    <w:p>
-      <w:pPr>
-        <w:rPr>
-          <w:rFonts w:eastAsiaTheme="minorEastAsia"/>
-        </w:rPr>
-      </w:pPr>
-      <w:proofErr w:type="spellStart"/>
-      <w:r>
-        <w:rPr>
-          <w:rFonts w:ascii="GreekC" w:hAnsi="GreekC" w:cs="GreekC"/>
-        </w:rPr>
-        <w:t>Ѳ</w:t>
-      </w:r>
-      <w:r>
-        <w:rPr>
-          <w:rFonts w:ascii="Times New Roman" w:hAnsi="Times New Roman" w:cs="Times New Roman"/>
-        </w:rPr>
-        <w:t>’</w:t>
-      </w:r>
-      <w:r>
-        <w:rPr>
-          <w:rFonts w:eastAsiaTheme="minorEastAsia"/>
-        </w:rPr>
-        <w:t>m</w:t>
-      </w:r>
-      <w:proofErr w:type="spellEnd"/>
-      <w:r>
-        <w:rPr>
-          <w:rFonts w:eastAsiaTheme="minorEastAsia"/>
-        </w:rPr>
-        <w:t>(t)</w:t>
-      </w:r>
-      <w:r>
-        <w:rPr>
-          <w:rFonts w:eastAsiaTheme="minorEastAsia"/>
-        </w:rPr>
-        <w:t>:</w:t>
-      </w:r>
-      <w:r>
-        <w:rPr>
-          <w:rFonts w:eastAsiaTheme="minorEastAsia"/>
-        </w:rPr>
-        <w:t xml:space="preserve"> velocidad angular</w:t>
       </w:r>
     </w:p>
     <w:p>
@@ -831,7 +754,296 @@
       <w:proofErr w:type="spellEnd"/>
       <w:proofErr w:type="gramEnd"/>
       <w:r>
-        <w:t xml:space="preserve">(t): par </w:t>
+        <w:t>(t): par a la salida</w:t>
+      </w:r>
+    </w:p>
+    <w:p>
+      <w:proofErr w:type="spellStart"/>
+      <w:r>
+        <w:t>bm</w:t>
+      </w:r>
+      <w:proofErr w:type="spellEnd"/>
+      <w:r>
+        <w:t xml:space="preserve">: </w:t>
+      </w:r>
+      <w:r>
+        <w:t xml:space="preserve">coeficiente de </w:t>
+      </w:r>
+      <w:r>
+        <w:t xml:space="preserve">rozamiento viscoso del eje </w:t>
+      </w:r>
+      <w:r>
+        <w:t>(incluyendo reductora)</w:t>
+      </w:r>
+    </w:p>
+    <w:p>
+      <w:proofErr w:type="spellStart"/>
+      <w:r>
+        <w:t>Jm</w:t>
+      </w:r>
+      <w:proofErr w:type="spellEnd"/>
+      <w:r>
+        <w:t>: inercia del eje</w:t>
+      </w:r>
+      <w:r>
+        <w:t xml:space="preserve"> (incluyendo reductora)</w:t>
+      </w:r>
+    </w:p>
+    <w:p>
+      <w:pPr>
+        <w:rPr>
+          <w:rFonts w:eastAsiaTheme="minorEastAsia"/>
+        </w:rPr>
+      </w:pPr>
+      <w:proofErr w:type="spellStart"/>
+      <w:r>
+        <w:rPr>
+          <w:rFonts w:ascii="GreekC" w:hAnsi="GreekC" w:cs="GreekC"/>
+        </w:rPr>
+        <w:t>Ѳ</w:t>
+      </w:r>
+      <w:r>
+        <w:rPr>
+          <w:rFonts w:ascii="Times New Roman" w:hAnsi="Times New Roman" w:cs="Times New Roman"/>
+        </w:rPr>
+        <w:t>’</w:t>
+      </w:r>
+      <w:r>
+        <w:rPr>
+          <w:rFonts w:eastAsiaTheme="minorEastAsia"/>
+        </w:rPr>
+        <w:t>m</w:t>
+      </w:r>
+      <w:proofErr w:type="spellEnd"/>
+      <w:r>
+        <w:rPr>
+          <w:rFonts w:eastAsiaTheme="minorEastAsia"/>
+        </w:rPr>
+        <w:t>(t)</w:t>
+      </w:r>
+      <w:r>
+        <w:rPr>
+          <w:rFonts w:eastAsiaTheme="minorEastAsia"/>
+        </w:rPr>
+        <w:t>:</w:t>
+      </w:r>
+      <w:r>
+        <w:rPr>
+          <w:rFonts w:eastAsiaTheme="minorEastAsia"/>
+        </w:rPr>
+        <w:t xml:space="preserve"> velocidad angular</w:t>
+      </w:r>
+    </w:p>
+    <w:p>
+      <w:pPr>
+        <w:rPr>
+          <w:rFonts w:eastAsiaTheme="minorEastAsia"/>
+        </w:rPr>
+      </w:pPr>
+      <w:proofErr w:type="spellStart"/>
+      <w:r>
+        <w:rPr>
+          <w:rFonts w:ascii="GreekC" w:hAnsi="GreekC" w:cs="GreekC"/>
+        </w:rPr>
+        <w:t>Ѳ</w:t>
+      </w:r>
+      <w:r>
+        <w:rPr>
+          <w:rFonts w:ascii="Times New Roman" w:hAnsi="Times New Roman" w:cs="Times New Roman"/>
+        </w:rPr>
+        <w:t>’’</w:t>
+      </w:r>
+      <w:r>
+        <w:rPr>
+          <w:rFonts w:eastAsiaTheme="minorEastAsia"/>
+        </w:rPr>
+        <w:t>m</w:t>
+      </w:r>
+      <w:proofErr w:type="spellEnd"/>
+      <w:r>
+        <w:rPr>
+          <w:rFonts w:eastAsiaTheme="minorEastAsia"/>
+        </w:rPr>
+        <w:t>(t): aceleración angular</w:t>
+      </w:r>
+    </w:p>
+    <w:p>
+      <w:pPr>
+        <w:pStyle w:val="Ttulo3"/>
+        <w:rPr>
+          <w:rFonts w:eastAsiaTheme="minorEastAsia"/>
+        </w:rPr>
+      </w:pPr>
+      <w:r>
+        <w:rPr>
+          <w:rFonts w:eastAsiaTheme="minorEastAsia"/>
+        </w:rPr>
+        <w:t>Caja reductora</w:t>
+      </w:r>
+    </w:p>
+    <w:p>
+      <w:proofErr w:type="spellStart"/>
+      <w:r>
+        <w:t>Tr</w:t>
+      </w:r>
+      <w:proofErr w:type="spellEnd"/>
+      <w:r>
+        <w:t>(t): par</w:t>
+      </w:r>
+    </w:p>
+    <w:p>
+      <w:pPr>
+        <w:rPr>
+          <w:rFonts w:eastAsiaTheme="minorEastAsia"/>
+        </w:rPr>
+      </w:pPr>
+      <w:r>
+        <w:rPr>
+          <w:rFonts w:eastAsiaTheme="minorEastAsia"/>
+        </w:rPr>
+        <w:t>n: relación de transmisión</w:t>
+      </w:r>
+    </w:p>
+    <w:p>
+      <w:pPr>
+        <w:rPr>
+          <w:rFonts w:eastAsiaTheme="minorEastAsia"/>
+        </w:rPr>
+      </w:pPr>
+      <w:proofErr w:type="spellStart"/>
+      <w:r>
+        <w:rPr>
+          <w:rFonts w:ascii="GreekC" w:hAnsi="GreekC" w:cs="GreekC"/>
+        </w:rPr>
+        <w:t>Ѳ</w:t>
+      </w:r>
+      <w:r>
+        <w:rPr>
+          <w:rFonts w:ascii="Times New Roman" w:hAnsi="Times New Roman" w:cs="Times New Roman"/>
+        </w:rPr>
+        <w:t>’</w:t>
+      </w:r>
+      <w:r>
+        <w:rPr>
+          <w:rFonts w:eastAsiaTheme="minorEastAsia"/>
+        </w:rPr>
+        <w:t>r</w:t>
+      </w:r>
+      <w:proofErr w:type="spellEnd"/>
+      <w:r>
+        <w:rPr>
+          <w:rFonts w:eastAsiaTheme="minorEastAsia"/>
+        </w:rPr>
+        <w:t>(t): velocidad angular</w:t>
+      </w:r>
+    </w:p>
+    <w:p>
+      <w:pPr>
+        <w:pStyle w:val="Ttulo3"/>
+        <w:rPr>
+          <w:rFonts w:eastAsiaTheme="minorEastAsia"/>
+        </w:rPr>
+      </w:pPr>
+      <w:r>
+        <w:rPr>
+          <w:rFonts w:eastAsiaTheme="minorEastAsia"/>
+        </w:rPr>
+        <w:t>Péndulo</w:t>
+      </w:r>
+    </w:p>
+    <w:p>
+      <w:proofErr w:type="spellStart"/>
+      <w:r>
+        <w:rPr>
+          <w:rFonts w:ascii="GreekC" w:hAnsi="GreekC" w:cs="GreekC"/>
+        </w:rPr>
+        <w:t>Ѳ</w:t>
+      </w:r>
+      <w:r>
+        <w:t>p</w:t>
+      </w:r>
+      <w:proofErr w:type="spellEnd"/>
+      <w:r>
+        <w:t>(t): ángulo</w:t>
+      </w:r>
+    </w:p>
+    <w:p>
+      <w:pPr>
+        <w:rPr>
+          <w:rFonts w:eastAsiaTheme="minorEastAsia"/>
+        </w:rPr>
+      </w:pPr>
+      <w:proofErr w:type="spellStart"/>
+      <w:r>
+        <w:rPr>
+          <w:rFonts w:ascii="GreekC" w:hAnsi="GreekC" w:cs="GreekC"/>
+        </w:rPr>
+        <w:t>Ѳ</w:t>
+      </w:r>
+      <w:r>
+        <w:rPr>
+          <w:rFonts w:ascii="Times New Roman" w:hAnsi="Times New Roman" w:cs="Times New Roman"/>
+        </w:rPr>
+        <w:t>’</w:t>
+      </w:r>
+      <w:r>
+        <w:rPr>
+          <w:rFonts w:eastAsiaTheme="minorEastAsia"/>
+        </w:rPr>
+        <w:t>p</w:t>
+      </w:r>
+      <w:proofErr w:type="spellEnd"/>
+      <w:r>
+        <w:rPr>
+          <w:rFonts w:eastAsiaTheme="minorEastAsia"/>
+        </w:rPr>
+        <w:t>(t): velocidad angular</w:t>
+      </w:r>
+    </w:p>
+    <w:p>
+      <w:pPr>
+        <w:rPr>
+          <w:rFonts w:eastAsiaTheme="minorEastAsia"/>
+        </w:rPr>
+      </w:pPr>
+      <w:proofErr w:type="spellStart"/>
+      <w:r>
+        <w:rPr>
+          <w:rFonts w:ascii="GreekC" w:hAnsi="GreekC" w:cs="GreekC"/>
+        </w:rPr>
+        <w:t>Ѳ</w:t>
+      </w:r>
+      <w:r>
+        <w:rPr>
+          <w:rFonts w:ascii="Times New Roman" w:hAnsi="Times New Roman" w:cs="Times New Roman"/>
+        </w:rPr>
+        <w:t>’’</w:t>
+      </w:r>
+      <w:r>
+        <w:rPr>
+          <w:rFonts w:eastAsiaTheme="minorEastAsia"/>
+        </w:rPr>
+        <w:t>p</w:t>
+      </w:r>
+      <w:proofErr w:type="spellEnd"/>
+      <w:r>
+        <w:rPr>
+          <w:rFonts w:eastAsiaTheme="minorEastAsia"/>
+        </w:rPr>
+        <w:t>(t): aceleración angular</w:t>
+      </w:r>
+    </w:p>
+    <w:p>
+      <w:proofErr w:type="spellStart"/>
+      <w:r>
+        <w:t>Tp</w:t>
+      </w:r>
+      <w:proofErr w:type="spellEnd"/>
+      <w:r>
+        <w:t>(t): par</w:t>
+      </w:r>
+      <w:r>
+        <w:t xml:space="preserve"> </w:t>
       </w:r>
       <w:r>
         <w:t>a la salida</w:t>
@@ -841,86 +1053,96 @@
       <w:pPr>
         <w:rPr>
           <w:rFonts w:eastAsiaTheme="minorEastAsia"/>
-          <w:u w:val="single"/>
-        </w:rPr>
-      </w:pPr>
-      <w:r>
-        <w:rPr>
-          <w:rFonts w:eastAsiaTheme="minorEastAsia"/>
-          <w:u w:val="single"/>
-        </w:rPr>
-        <w:t>Caja reductora</w:t>
-      </w:r>
-    </w:p>
-    <w:p>
-      <w:pPr>
-        <w:rPr>
-          <w:rFonts w:eastAsiaTheme="minorEastAsia"/>
-        </w:rPr>
-      </w:pPr>
-      <w:r>
-        <w:rPr>
-          <w:rFonts w:eastAsiaTheme="minorEastAsia"/>
-        </w:rPr>
-        <w:t>n: relación de transmisión</w:t>
-      </w:r>
-    </w:p>
-    <w:p>
-      <w:pPr>
-        <w:rPr>
-          <w:rFonts w:eastAsiaTheme="minorEastAsia"/>
         </w:rPr>
       </w:pPr>
       <w:proofErr w:type="spellStart"/>
       <w:r>
         <w:rPr>
-          <w:rFonts w:ascii="GreekC" w:hAnsi="GreekC" w:cs="GreekC"/>
-        </w:rPr>
-        <w:t>Ѳ</w:t>
-      </w:r>
-      <w:r>
-        <w:rPr>
-          <w:rFonts w:ascii="Times New Roman" w:hAnsi="Times New Roman" w:cs="Times New Roman"/>
-        </w:rPr>
-        <w:t>’</w:t>
-      </w:r>
-      <w:r>
-        <w:rPr>
-          <w:rFonts w:eastAsiaTheme="minorEastAsia"/>
-        </w:rPr>
-        <w:t>r</w:t>
+          <w:rFonts w:eastAsiaTheme="minorEastAsia"/>
+        </w:rPr>
+        <w:t>bp</w:t>
       </w:r>
       <w:proofErr w:type="spellEnd"/>
       <w:r>
         <w:rPr>
           <w:rFonts w:eastAsiaTheme="minorEastAsia"/>
         </w:rPr>
-        <w:t>(t): velocidad angular</w:t>
-      </w:r>
-    </w:p>
-    <w:p>
+        <w:t xml:space="preserve">: </w:t>
+      </w:r>
+      <w:r>
+        <w:rPr>
+          <w:rFonts w:eastAsiaTheme="minorEastAsia"/>
+        </w:rPr>
+        <w:t xml:space="preserve">coeficiente de </w:t>
+      </w:r>
+      <w:r>
+        <w:t>rozamiento viscoso</w:t>
+      </w:r>
+    </w:p>
+    <w:p>
+      <w:pPr>
+        <w:rPr>
+          <w:rFonts w:eastAsiaTheme="minorEastAsia"/>
+        </w:rPr>
+      </w:pPr>
       <w:proofErr w:type="spellStart"/>
       <w:r>
-        <w:t>Tr</w:t>
+        <w:rPr>
+          <w:rFonts w:eastAsiaTheme="minorEastAsia"/>
+        </w:rPr>
+        <w:t>Jp</w:t>
       </w:r>
       <w:proofErr w:type="spellEnd"/>
       <w:r>
-        <w:t>(t): par</w:t>
-      </w:r>
-    </w:p>
-    <w:p>
-      <w:pPr>
-        <w:rPr>
-          <w:rFonts w:eastAsiaTheme="minorEastAsia"/>
-          <w:u w:val="single"/>
-        </w:rPr>
-      </w:pPr>
-      <w:r>
-        <w:rPr>
-          <w:rFonts w:eastAsiaTheme="minorEastAsia"/>
-          <w:u w:val="single"/>
-        </w:rPr>
-        <w:t>Péndulo</w:t>
+        <w:rPr>
+          <w:rFonts w:eastAsiaTheme="minorEastAsia"/>
+        </w:rPr>
+        <w:t>: inercia</w:t>
+      </w:r>
+    </w:p>
+    <w:p>
+      <w:pPr>
+        <w:rPr>
+          <w:rFonts w:eastAsiaTheme="minorEastAsia"/>
+        </w:rPr>
+      </w:pPr>
+      <w:r>
+        <w:rPr>
+          <w:rFonts w:eastAsiaTheme="minorEastAsia"/>
+        </w:rPr>
+        <w:t>L: longitud del brazo</w:t>
+      </w:r>
+      <w:r>
+        <w:rPr>
+          <w:rFonts w:eastAsiaTheme="minorEastAsia"/>
+        </w:rPr>
+        <w:t>. Distancia entre eje de rotación equivalente y centro de masas</w:t>
+      </w:r>
+    </w:p>
+    <w:p>
+      <w:pPr>
+        <w:rPr>
+          <w:rFonts w:eastAsiaTheme="minorEastAsia"/>
+        </w:rPr>
+      </w:pPr>
+      <w:r>
+        <w:rPr>
+          <w:rFonts w:eastAsiaTheme="minorEastAsia"/>
+        </w:rPr>
+        <w:t>M: masa de la pieza conectada</w:t>
+      </w:r>
+    </w:p>
+    <w:p>
+      <w:pPr>
+        <w:rPr>
+          <w:rFonts w:eastAsiaTheme="minorEastAsia"/>
+        </w:rPr>
+      </w:pPr>
+      <w:r>
+        <w:rPr>
+          <w:rFonts w:eastAsiaTheme="minorEastAsia"/>
+        </w:rPr>
+        <w:t>g: aceleración de la gravedad</w:t>
       </w:r>
     </w:p>
     <w:p>
@@ -934,7 +1156,7 @@
         <w:rPr>
           <w:rFonts w:eastAsiaTheme="minorEastAsia"/>
         </w:rPr>
-        <w:t>bp</w:t>
+        <w:t>Fy</w:t>
       </w:r>
       <w:proofErr w:type="spellEnd"/>
       <w:r>
@@ -944,219 +1166,67 @@
         <w:t xml:space="preserve">: </w:t>
       </w:r>
       <w:r>
-        <w:t>rozamiento viscoso</w:t>
-      </w:r>
-    </w:p>
-    <w:p>
-      <w:pPr>
-        <w:rPr>
-          <w:rFonts w:eastAsiaTheme="minorEastAsia"/>
-        </w:rPr>
-      </w:pPr>
+        <w:rPr>
+          <w:rFonts w:eastAsiaTheme="minorEastAsia"/>
+        </w:rPr>
+        <w:t xml:space="preserve">fuerza </w:t>
+      </w:r>
+      <w:r>
+        <w:rPr>
+          <w:rFonts w:eastAsiaTheme="minorEastAsia"/>
+        </w:rPr>
+        <w:t xml:space="preserve">creada por el par </w:t>
+      </w:r>
       <w:proofErr w:type="spellStart"/>
       <w:r>
         <w:rPr>
           <w:rFonts w:eastAsiaTheme="minorEastAsia"/>
         </w:rPr>
-        <w:t>Jp</w:t>
+        <w:t>Tp</w:t>
       </w:r>
       <w:proofErr w:type="spellEnd"/>
       <w:r>
         <w:rPr>
           <w:rFonts w:eastAsiaTheme="minorEastAsia"/>
         </w:rPr>
-        <w:t>: inercia</w:t>
-      </w:r>
-    </w:p>
-    <w:p>
+        <w:t xml:space="preserve"> y el brazo L</w:t>
+      </w:r>
+      <w:r>
+        <w:rPr>
+          <w:rFonts w:eastAsiaTheme="minorEastAsia"/>
+        </w:rPr>
+        <w:t xml:space="preserve"> </w:t>
+      </w:r>
+    </w:p>
+    <w:p>
+      <w:pPr>
+        <w:rPr>
+          <w:rFonts w:eastAsiaTheme="minorEastAsia"/>
+        </w:rPr>
+      </w:pPr>
+      <w:r>
+        <w:rPr>
+          <w:rFonts w:eastAsiaTheme="minorEastAsia"/>
+          <w:highlight w:val="yellow"/>
+        </w:rPr>
+        <w:t xml:space="preserve">F: fuerza vertical. Incluye la componente vertical de </w:t>
+      </w:r>
       <w:proofErr w:type="spellStart"/>
       <w:r>
-        <w:t>Tp</w:t>
+        <w:rPr>
+          <w:rFonts w:eastAsiaTheme="minorEastAsia"/>
+          <w:highlight w:val="yellow"/>
+        </w:rPr>
+        <w:t>Fy</w:t>
       </w:r>
       <w:proofErr w:type="spellEnd"/>
       <w:r>
-        <w:t>(t): par</w:t>
-      </w:r>
-      <w:r>
-        <w:t xml:space="preserve"> </w:t>
-      </w:r>
-      <w:r>
-        <w:t>a la salida</w:t>
-      </w:r>
-    </w:p>
-    <w:p>
-      <w:proofErr w:type="spellStart"/>
-      <w:r>
-        <w:rPr>
-          <w:rFonts w:ascii="GreekC" w:hAnsi="GreekC" w:cs="GreekC"/>
-        </w:rPr>
-        <w:t>Ѳ</w:t>
-      </w:r>
-      <w:r>
-        <w:t>p</w:t>
-      </w:r>
-      <w:proofErr w:type="spellEnd"/>
-      <w:r>
-        <w:t>(t): ángulo</w:t>
-      </w:r>
-    </w:p>
-    <w:p>
-      <w:pPr>
-        <w:rPr>
-          <w:rFonts w:eastAsiaTheme="minorEastAsia"/>
-        </w:rPr>
-      </w:pPr>
-      <w:proofErr w:type="spellStart"/>
-      <w:r>
-        <w:rPr>
-          <w:rFonts w:ascii="GreekC" w:hAnsi="GreekC" w:cs="GreekC"/>
-        </w:rPr>
-        <w:t>Ѳ</w:t>
-      </w:r>
-      <w:r>
-        <w:rPr>
-          <w:rFonts w:ascii="Times New Roman" w:hAnsi="Times New Roman" w:cs="Times New Roman"/>
-        </w:rPr>
-        <w:t>’</w:t>
-      </w:r>
-      <w:r>
-        <w:rPr>
-          <w:rFonts w:eastAsiaTheme="minorEastAsia"/>
-        </w:rPr>
-        <w:t>p</w:t>
-      </w:r>
-      <w:proofErr w:type="spellEnd"/>
-      <w:r>
-        <w:rPr>
-          <w:rFonts w:eastAsiaTheme="minorEastAsia"/>
-        </w:rPr>
-        <w:t>(t): velocidad angular</w:t>
-      </w:r>
-    </w:p>
-    <w:p>
-      <w:pPr>
-        <w:rPr>
-          <w:rFonts w:eastAsiaTheme="minorEastAsia"/>
-        </w:rPr>
-      </w:pPr>
-      <w:r>
-        <w:rPr>
-          <w:rFonts w:eastAsiaTheme="minorEastAsia"/>
-        </w:rPr>
-        <w:t>L: longitud del brazo</w:t>
-      </w:r>
-      <w:r>
-        <w:rPr>
-          <w:rFonts w:eastAsiaTheme="minorEastAsia"/>
-        </w:rPr>
-        <w:t>. Distancia entre eje de rotación equivalente y centro de masas</w:t>
-      </w:r>
-    </w:p>
-    <w:p>
-      <w:pPr>
-        <w:rPr>
-          <w:rFonts w:eastAsiaTheme="minorEastAsia"/>
-        </w:rPr>
-      </w:pPr>
-      <w:r>
-        <w:rPr>
-          <w:rFonts w:eastAsiaTheme="minorEastAsia"/>
-        </w:rPr>
-        <w:t>M: masa de la pieza conectada</w:t>
-      </w:r>
-    </w:p>
-    <w:p>
-      <w:pPr>
-        <w:rPr>
-          <w:rFonts w:eastAsiaTheme="minorEastAsia"/>
-        </w:rPr>
-      </w:pPr>
-      <w:proofErr w:type="spellStart"/>
-      <w:r>
-        <w:rPr>
-          <w:rFonts w:eastAsiaTheme="minorEastAsia"/>
-        </w:rPr>
-        <w:t>Fy</w:t>
-      </w:r>
-      <w:proofErr w:type="spellEnd"/>
-      <w:r>
-        <w:rPr>
-          <w:rFonts w:eastAsiaTheme="minorEastAsia"/>
-        </w:rPr>
-        <w:t xml:space="preserve">: </w:t>
-      </w:r>
-      <w:r>
-        <w:rPr>
-          <w:rFonts w:eastAsiaTheme="minorEastAsia"/>
-        </w:rPr>
-        <w:t xml:space="preserve">fuerza </w:t>
-      </w:r>
-      <w:r>
-        <w:rPr>
-          <w:rFonts w:eastAsiaTheme="minorEastAsia"/>
-        </w:rPr>
-        <w:t xml:space="preserve">creada por el par </w:t>
-      </w:r>
-      <w:proofErr w:type="spellStart"/>
-      <w:r>
-        <w:rPr>
-          <w:rFonts w:eastAsiaTheme="minorEastAsia"/>
-        </w:rPr>
-        <w:t>Tp</w:t>
-      </w:r>
-      <w:proofErr w:type="spellEnd"/>
-      <w:r>
-        <w:rPr>
-          <w:rFonts w:eastAsiaTheme="minorEastAsia"/>
-        </w:rPr>
-        <w:t xml:space="preserve"> y el brazo L</w:t>
-      </w:r>
-      <w:r>
-        <w:rPr>
-          <w:rFonts w:eastAsiaTheme="minorEastAsia"/>
-        </w:rPr>
-        <w:t xml:space="preserve"> </w:t>
-      </w:r>
-    </w:p>
-    <w:p>
-      <w:pPr>
-        <w:rPr>
-          <w:rFonts w:eastAsiaTheme="minorEastAsia"/>
-        </w:rPr>
-      </w:pPr>
-      <w:r>
-        <w:rPr>
-          <w:rFonts w:eastAsiaTheme="minorEastAsia"/>
-        </w:rPr>
-        <w:t>F: fuerza vertical</w:t>
-      </w:r>
-      <w:r>
-        <w:rPr>
-          <w:rFonts w:eastAsiaTheme="minorEastAsia"/>
-        </w:rPr>
-        <w:t xml:space="preserve">. Incluye la componente vertical de </w:t>
-      </w:r>
-      <w:proofErr w:type="spellStart"/>
-      <w:r>
-        <w:rPr>
-          <w:rFonts w:eastAsiaTheme="minorEastAsia"/>
-        </w:rPr>
-        <w:t>Fy</w:t>
-      </w:r>
-      <w:proofErr w:type="spellEnd"/>
-      <w:r>
-        <w:rPr>
-          <w:rFonts w:eastAsiaTheme="minorEastAsia"/>
+        <w:rPr>
+          <w:rFonts w:eastAsiaTheme="minorEastAsia"/>
+          <w:highlight w:val="yellow"/>
         </w:rPr>
         <w:t xml:space="preserve"> y el peso.</w:t>
       </w:r>
-    </w:p>
-    <w:p>
-      <w:pPr>
-        <w:rPr>
-          <w:rFonts w:eastAsiaTheme="minorEastAsia"/>
-        </w:rPr>
-      </w:pPr>
       <w:r>
         <w:rPr>
           <w:rFonts w:eastAsiaTheme="minorEastAsia"/>
@@ -1166,6 +1236,7 @@
     </w:p>
     <w:p>
       <w:pPr>
+        <w:pStyle w:val="Ttulo2"/>
         <w:rPr>
           <w:rFonts w:eastAsiaTheme="minorEastAsia"/>
         </w:rPr>
@@ -1175,6 +1246,19 @@
           <w:rFonts w:eastAsiaTheme="minorEastAsia"/>
         </w:rPr>
         <w:lastRenderedPageBreak/>
+        <w:t>Modelado en el tiempo</w:t>
+      </w:r>
+    </w:p>
+    <w:p>
+      <w:pPr>
+        <w:rPr>
+          <w:rFonts w:eastAsiaTheme="minorEastAsia"/>
+        </w:rPr>
+      </w:pPr>
+      <w:r>
+        <w:rPr>
+          <w:rFonts w:eastAsiaTheme="minorEastAsia"/>
+        </w:rPr>
         <w:t>Las ecuaciones del motor DC serían:</w:t>
       </w:r>
     </w:p>
@@ -2334,19 +2418,7 @@
             <w:rPr>
               <w:rFonts w:ascii="Cambria Math" w:eastAsiaTheme="minorEastAsia" w:hAnsi="Cambria Math"/>
             </w:rPr>
-            <m:t xml:space="preserve">M    </m:t>
-          </m:r>
-          <m:r>
-            <w:rPr>
-              <w:rFonts w:ascii="Cambria Math" w:eastAsiaTheme="minorEastAsia" w:hAnsi="Cambria Math"/>
-            </w:rPr>
-            <m:t xml:space="preserve">                 </m:t>
-          </m:r>
-          <m:r>
-            <w:rPr>
-              <w:rFonts w:ascii="Cambria Math" w:eastAsiaTheme="minorEastAsia" w:hAnsi="Cambria Math"/>
-            </w:rPr>
-            <m:t>(9)</m:t>
+            <m:t>M                     (9)</m:t>
           </m:r>
         </m:oMath>
       </m:oMathPara>
@@ -2411,25 +2483,7 @@
             <w:rPr>
               <w:rFonts w:ascii="Cambria Math" w:eastAsiaTheme="minorEastAsia" w:hAnsi="Cambria Math"/>
             </w:rPr>
-            <m:t>*L</m:t>
-          </m:r>
-          <m:r>
-            <w:rPr>
-              <w:rFonts w:ascii="Cambria Math" w:eastAsiaTheme="minorEastAsia" w:hAnsi="Cambria Math"/>
-            </w:rPr>
-            <m:t xml:space="preserve">   </m:t>
-          </m:r>
-          <m:r>
-            <w:rPr>
-              <w:rFonts w:ascii="Cambria Math" w:eastAsiaTheme="minorEastAsia" w:hAnsi="Cambria Math"/>
-            </w:rPr>
-            <m:t xml:space="preserve">       </m:t>
-          </m:r>
-          <m:r>
-            <w:rPr>
-              <w:rFonts w:ascii="Cambria Math" w:eastAsiaTheme="minorEastAsia" w:hAnsi="Cambria Math"/>
-            </w:rPr>
-            <m:t>(10)</m:t>
+            <m:t>*L          (10)</m:t>
           </m:r>
         </m:oMath>
       </m:oMathPara>
@@ -2445,6 +2499,7 @@
           <m:r>
             <w:rPr>
               <w:rFonts w:ascii="Cambria Math" w:eastAsiaTheme="minorEastAsia" w:hAnsi="Cambria Math"/>
+              <w:highlight w:val="yellow"/>
             </w:rPr>
             <m:t>F</m:t>
           </m:r>
@@ -2454,6 +2509,7 @@
                 <w:rPr>
                   <w:rFonts w:ascii="Cambria Math" w:eastAsiaTheme="minorEastAsia" w:hAnsi="Cambria Math"/>
                   <w:i/>
+                  <w:highlight w:val="yellow"/>
                 </w:rPr>
               </m:ctrlPr>
             </m:dPr>
@@ -2461,6 +2517,7 @@
               <m:r>
                 <w:rPr>
                   <w:rFonts w:ascii="Cambria Math" w:eastAsiaTheme="minorEastAsia" w:hAnsi="Cambria Math"/>
+                  <w:highlight w:val="yellow"/>
                 </w:rPr>
                 <m:t>t</m:t>
               </m:r>
@@ -2469,14 +2526,9 @@
           <m:r>
             <w:rPr>
               <w:rFonts w:ascii="Cambria Math" w:eastAsiaTheme="minorEastAsia" w:hAnsi="Cambria Math"/>
-            </w:rPr>
-            <m:t>=</m:t>
-          </m:r>
-          <m:r>
-            <w:rPr>
-              <w:rFonts w:ascii="Cambria Math" w:eastAsiaTheme="minorEastAsia" w:hAnsi="Cambria Math"/>
-            </w:rPr>
-            <m:t>Fy</m:t>
+              <w:highlight w:val="yellow"/>
+            </w:rPr>
+            <m:t>=Fy</m:t>
           </m:r>
           <m:d>
             <m:dPr>
@@ -2484,6 +2536,7 @@
                 <w:rPr>
                   <w:rFonts w:ascii="Cambria Math" w:eastAsiaTheme="minorEastAsia" w:hAnsi="Cambria Math"/>
                   <w:i/>
+                  <w:highlight w:val="yellow"/>
                 </w:rPr>
               </m:ctrlPr>
             </m:dPr>
@@ -2491,6 +2544,7 @@
               <m:r>
                 <w:rPr>
                   <w:rFonts w:ascii="Cambria Math" w:eastAsiaTheme="minorEastAsia" w:hAnsi="Cambria Math"/>
+                  <w:highlight w:val="yellow"/>
                 </w:rPr>
                 <m:t>t</m:t>
               </m:r>
@@ -2499,6 +2553,7 @@
           <m:r>
             <w:rPr>
               <w:rFonts w:ascii="Cambria Math" w:eastAsiaTheme="minorEastAsia" w:hAnsi="Cambria Math"/>
+              <w:highlight w:val="yellow"/>
             </w:rPr>
             <m:t>*</m:t>
           </m:r>
@@ -2508,6 +2563,7 @@
                 <w:rPr>
                   <w:rFonts w:ascii="Cambria Math" w:eastAsiaTheme="minorEastAsia" w:hAnsi="Cambria Math"/>
                   <w:i/>
+                  <w:highlight w:val="yellow"/>
                 </w:rPr>
               </m:ctrlPr>
             </m:funcPr>
@@ -2518,6 +2574,7 @@
                 </m:rPr>
                 <w:rPr>
                   <w:rFonts w:ascii="Cambria Math" w:eastAsiaTheme="minorEastAsia" w:hAnsi="Cambria Math"/>
+                  <w:highlight w:val="yellow"/>
                 </w:rPr>
                 <m:t>cos</m:t>
               </m:r>
@@ -2529,6 +2586,7 @@
                     <w:rPr>
                       <w:rFonts w:ascii="Cambria Math" w:eastAsiaTheme="minorEastAsia" w:hAnsi="Cambria Math"/>
                       <w:i/>
+                      <w:highlight w:val="yellow"/>
                     </w:rPr>
                   </m:ctrlPr>
                 </m:dPr>
@@ -2536,6 +2594,7 @@
                   <m:r>
                     <w:rPr>
                       <w:rFonts w:ascii="Cambria Math" w:hAnsi="Cambria Math" w:cs="GreekC"/>
+                      <w:highlight w:val="yellow"/>
                     </w:rPr>
                     <m:t>Ѳp</m:t>
                   </m:r>
@@ -2545,6 +2604,7 @@
                         <w:rPr>
                           <w:rFonts w:ascii="Cambria Math" w:hAnsi="Cambria Math" w:cs="GreekC"/>
                           <w:i/>
+                          <w:highlight w:val="yellow"/>
                         </w:rPr>
                       </m:ctrlPr>
                     </m:dPr>
@@ -2552,6 +2612,7 @@
                       <m:r>
                         <w:rPr>
                           <w:rFonts w:ascii="Cambria Math" w:hAnsi="Cambria Math" w:cs="GreekC"/>
+                          <w:highlight w:val="yellow"/>
                         </w:rPr>
                         <m:t>t</m:t>
                       </m:r>
@@ -2564,32 +2625,43 @@
           <m:r>
             <w:rPr>
               <w:rFonts w:ascii="Cambria Math" w:eastAsiaTheme="minorEastAsia" w:hAnsi="Cambria Math"/>
-            </w:rPr>
-            <m:t>+MG</m:t>
+              <w:highlight w:val="yellow"/>
+            </w:rPr>
+            <m:t>+M</m:t>
           </m:r>
           <m:r>
             <w:rPr>
               <w:rFonts w:ascii="Cambria Math" w:eastAsiaTheme="minorEastAsia" w:hAnsi="Cambria Math"/>
-            </w:rPr>
-            <m:t xml:space="preserve">         (1</m:t>
+              <w:highlight w:val="yellow"/>
+            </w:rPr>
+            <m:t>g</m:t>
           </m:r>
           <m:r>
             <w:rPr>
               <w:rFonts w:ascii="Cambria Math" w:eastAsiaTheme="minorEastAsia" w:hAnsi="Cambria Math"/>
-            </w:rPr>
-            <m:t>1</m:t>
-          </m:r>
-          <m:r>
-            <w:rPr>
-              <w:rFonts w:ascii="Cambria Math" w:eastAsiaTheme="minorEastAsia" w:hAnsi="Cambria Math"/>
-            </w:rPr>
-            <m:t>)</m:t>
+              <w:highlight w:val="yellow"/>
+            </w:rPr>
+            <m:t xml:space="preserve">         (11)</m:t>
           </m:r>
         </m:oMath>
       </m:oMathPara>
     </w:p>
     <w:p>
       <w:pPr>
+        <w:pStyle w:val="Ttulo3"/>
+        <w:rPr>
+          <w:rFonts w:eastAsiaTheme="minorEastAsia"/>
+        </w:rPr>
+      </w:pPr>
+      <w:r>
+        <w:rPr>
+          <w:rFonts w:eastAsiaTheme="minorEastAsia"/>
+        </w:rPr>
+        <w:t>Modificaciones por eje en bloqueo</w:t>
+      </w:r>
+    </w:p>
+    <w:p>
+      <w:pPr>
         <w:rPr>
           <w:rFonts w:eastAsiaTheme="minorEastAsia"/>
         </w:rPr>
@@ -2606,7 +2678,15 @@
         <w:rPr>
           <w:rFonts w:eastAsiaTheme="minorEastAsia"/>
         </w:rPr>
-        <w:t xml:space="preserve">, la pieza estará colocada sobre la mano y se limitará a ejercer presión. Esto implica que la posición no cambiará (al menos, de manera significativa), por lo que se considera el </w:t>
+        <w:t xml:space="preserve">, la pieza estará colocada sobre la mano y se limitará a ejercer presión. Esto implica que la posición no cambiará (al menos, de manera significativa), por lo que se considera </w:t>
+      </w:r>
+      <w:r>
+        <w:rPr>
+          <w:rFonts w:eastAsiaTheme="minorEastAsia"/>
+          <w:b/>
+          <w:bCs/>
+        </w:rPr>
+        <w:t xml:space="preserve">el </w:t>
       </w:r>
       <w:r>
         <w:rPr>
@@ -3317,63 +3397,25 @@
         <w:rPr>
           <w:rFonts w:eastAsiaTheme="minorEastAsia"/>
         </w:rPr>
-        <w:t>De la</w:t>
-      </w:r>
-      <w:r>
-        <w:rPr>
-          <w:rFonts w:eastAsiaTheme="minorEastAsia"/>
-        </w:rPr>
-        <w:t>s</w:t>
-      </w:r>
-      <w:r>
-        <w:rPr>
-          <w:rFonts w:eastAsiaTheme="minorEastAsia"/>
-        </w:rPr>
-        <w:t xml:space="preserve"> </w:t>
-      </w:r>
-      <w:proofErr w:type="spellStart"/>
-      <w:r>
-        <w:rPr>
-          <w:rFonts w:eastAsiaTheme="minorEastAsia"/>
-        </w:rPr>
-        <w:t>ecuación</w:t>
-      </w:r>
-      <w:r>
-        <w:rPr>
-          <w:rFonts w:eastAsiaTheme="minorEastAsia"/>
-        </w:rPr>
-        <w:t>s</w:t>
-      </w:r>
-      <w:proofErr w:type="spellEnd"/>
-      <w:r>
-        <w:rPr>
-          <w:rFonts w:eastAsiaTheme="minorEastAsia"/>
-        </w:rPr>
-        <w:t xml:space="preserve"> (</w:t>
-      </w:r>
-      <w:r>
-        <w:rPr>
-          <w:rFonts w:eastAsiaTheme="minorEastAsia"/>
-        </w:rPr>
-        <w:t>10</w:t>
-      </w:r>
-      <w:r>
-        <w:rPr>
-          <w:rFonts w:eastAsiaTheme="minorEastAsia"/>
-        </w:rPr>
-        <w:t>)</w:t>
-      </w:r>
-      <w:r>
-        <w:rPr>
-          <w:rFonts w:eastAsiaTheme="minorEastAsia"/>
-        </w:rPr>
-        <w:t xml:space="preserve"> y (11)</w:t>
-      </w:r>
-      <w:r>
-        <w:rPr>
-          <w:rFonts w:eastAsiaTheme="minorEastAsia"/>
-        </w:rPr>
-        <w:t xml:space="preserve"> se obtiene </w:t>
+        <w:t>Sustituyendo</w:t>
+      </w:r>
+      <w:r>
+        <w:rPr>
+          <w:rFonts w:eastAsiaTheme="minorEastAsia"/>
+        </w:rPr>
+        <w:t xml:space="preserve"> (10) </w:t>
+      </w:r>
+      <w:r>
+        <w:rPr>
+          <w:rFonts w:eastAsiaTheme="minorEastAsia"/>
+        </w:rPr>
+        <w:t>en</w:t>
+      </w:r>
+      <w:r>
+        <w:rPr>
+          <w:rFonts w:eastAsiaTheme="minorEastAsia"/>
+        </w:rPr>
+        <w:t xml:space="preserve"> (11) se obtiene </w:t>
       </w:r>
     </w:p>
     <w:p>
@@ -3386,6 +3428,7 @@
         <m:r>
           <w:rPr>
             <w:rFonts w:ascii="Cambria Math" w:eastAsiaTheme="minorEastAsia" w:hAnsi="Cambria Math"/>
+            <w:highlight w:val="yellow"/>
           </w:rPr>
           <m:t>F</m:t>
         </m:r>
@@ -3395,6 +3438,7 @@
               <w:rPr>
                 <w:rFonts w:ascii="Cambria Math" w:eastAsiaTheme="minorEastAsia" w:hAnsi="Cambria Math"/>
                 <w:i/>
+                <w:highlight w:val="yellow"/>
               </w:rPr>
             </m:ctrlPr>
           </m:dPr>
@@ -3402,6 +3446,7 @@
             <m:r>
               <w:rPr>
                 <w:rFonts w:ascii="Cambria Math" w:eastAsiaTheme="minorEastAsia" w:hAnsi="Cambria Math"/>
+                <w:highlight w:val="yellow"/>
               </w:rPr>
               <m:t>t</m:t>
             </m:r>
@@ -3410,6 +3455,7 @@
         <m:r>
           <w:rPr>
             <w:rFonts w:ascii="Cambria Math" w:eastAsiaTheme="minorEastAsia" w:hAnsi="Cambria Math"/>
+            <w:highlight w:val="yellow"/>
           </w:rPr>
           <m:t>=Fy</m:t>
         </m:r>
@@ -3419,6 +3465,7 @@
               <w:rPr>
                 <w:rFonts w:ascii="Cambria Math" w:eastAsiaTheme="minorEastAsia" w:hAnsi="Cambria Math"/>
                 <w:i/>
+                <w:highlight w:val="yellow"/>
               </w:rPr>
             </m:ctrlPr>
           </m:dPr>
@@ -3426,6 +3473,7 @@
             <m:r>
               <w:rPr>
                 <w:rFonts w:ascii="Cambria Math" w:eastAsiaTheme="minorEastAsia" w:hAnsi="Cambria Math"/>
+                <w:highlight w:val="yellow"/>
               </w:rPr>
               <m:t>t</m:t>
             </m:r>
@@ -3434,6 +3482,7 @@
         <m:r>
           <w:rPr>
             <w:rFonts w:ascii="Cambria Math" w:eastAsiaTheme="minorEastAsia" w:hAnsi="Cambria Math"/>
+            <w:highlight w:val="yellow"/>
           </w:rPr>
           <m:t>*</m:t>
         </m:r>
@@ -3443,6 +3492,7 @@
               <w:rPr>
                 <w:rFonts w:ascii="Cambria Math" w:eastAsiaTheme="minorEastAsia" w:hAnsi="Cambria Math"/>
                 <w:i/>
+                <w:highlight w:val="yellow"/>
               </w:rPr>
             </m:ctrlPr>
           </m:funcPr>
@@ -3453,6 +3503,7 @@
               </m:rPr>
               <w:rPr>
                 <w:rFonts w:ascii="Cambria Math" w:eastAsiaTheme="minorEastAsia" w:hAnsi="Cambria Math"/>
+                <w:highlight w:val="yellow"/>
               </w:rPr>
               <m:t>cos</m:t>
             </m:r>
@@ -3464,6 +3515,7 @@
                   <w:rPr>
                     <w:rFonts w:ascii="Cambria Math" w:eastAsiaTheme="minorEastAsia" w:hAnsi="Cambria Math"/>
                     <w:i/>
+                    <w:highlight w:val="yellow"/>
                   </w:rPr>
                 </m:ctrlPr>
               </m:dPr>
@@ -3471,6 +3523,7 @@
                 <m:r>
                   <w:rPr>
                     <w:rFonts w:ascii="Cambria Math" w:hAnsi="Cambria Math" w:cs="GreekC"/>
+                    <w:highlight w:val="yellow"/>
                   </w:rPr>
                   <m:t>Ѳp</m:t>
                 </m:r>
@@ -3480,6 +3533,7 @@
                       <w:rPr>
                         <w:rFonts w:ascii="Cambria Math" w:hAnsi="Cambria Math" w:cs="GreekC"/>
                         <w:i/>
+                        <w:highlight w:val="yellow"/>
                       </w:rPr>
                     </m:ctrlPr>
                   </m:dPr>
@@ -3487,6 +3541,7 @@
                     <m:r>
                       <w:rPr>
                         <w:rFonts w:ascii="Cambria Math" w:hAnsi="Cambria Math" w:cs="GreekC"/>
+                        <w:highlight w:val="yellow"/>
                       </w:rPr>
                       <m:t>t</m:t>
                     </m:r>
@@ -3499,8 +3554,23 @@
         <m:r>
           <w:rPr>
             <w:rFonts w:ascii="Cambria Math" w:eastAsiaTheme="minorEastAsia" w:hAnsi="Cambria Math"/>
+            <w:highlight w:val="yellow"/>
           </w:rPr>
-          <m:t>+MG=Tp</m:t>
+          <m:t>+M</m:t>
+        </m:r>
+        <m:r>
+          <w:rPr>
+            <w:rFonts w:ascii="Cambria Math" w:eastAsiaTheme="minorEastAsia" w:hAnsi="Cambria Math"/>
+            <w:highlight w:val="yellow"/>
+          </w:rPr>
+          <m:t>g</m:t>
+        </m:r>
+        <m:r>
+          <w:rPr>
+            <w:rFonts w:ascii="Cambria Math" w:eastAsiaTheme="minorEastAsia" w:hAnsi="Cambria Math"/>
+            <w:highlight w:val="yellow"/>
+          </w:rPr>
+          <m:t>=Tp</m:t>
         </m:r>
         <m:d>
           <m:dPr>
@@ -3508,6 +3578,7 @@
               <w:rPr>
                 <w:rFonts w:ascii="Cambria Math" w:eastAsiaTheme="minorEastAsia" w:hAnsi="Cambria Math"/>
                 <w:i/>
+                <w:highlight w:val="yellow"/>
               </w:rPr>
             </m:ctrlPr>
           </m:dPr>
@@ -3515,6 +3586,7 @@
             <m:r>
               <w:rPr>
                 <w:rFonts w:ascii="Cambria Math" w:eastAsiaTheme="minorEastAsia" w:hAnsi="Cambria Math"/>
+                <w:highlight w:val="yellow"/>
               </w:rPr>
               <m:t>t</m:t>
             </m:r>
@@ -3523,55 +3595,47 @@
         <m:r>
           <w:rPr>
             <w:rFonts w:ascii="Cambria Math" w:eastAsiaTheme="minorEastAsia" w:hAnsi="Cambria Math"/>
+            <w:highlight w:val="yellow"/>
           </w:rPr>
-          <m:t>*L+</m:t>
+          <m:t>*L</m:t>
         </m:r>
         <m:r>
           <w:rPr>
             <w:rFonts w:ascii="Cambria Math" w:eastAsiaTheme="minorEastAsia" w:hAnsi="Cambria Math"/>
-          </w:rPr>
-          <m:t>M</m:t>
-        </m:r>
-        <m:r>
-          <w:rPr>
-            <w:rFonts w:ascii="Cambria Math" w:eastAsiaTheme="minorEastAsia" w:hAnsi="Cambria Math"/>
-          </w:rPr>
-          <m:t>g</m:t>
-        </m:r>
-        <m:r>
-          <w:rPr>
-            <w:rFonts w:ascii="Cambria Math" w:eastAsiaTheme="minorEastAsia" w:hAnsi="Cambria Math"/>
+            <w:highlight w:val="yellow"/>
           </w:rPr>
           <m:t>*</m:t>
         </m:r>
-        <m:r>
-          <w:rPr>
-            <w:rFonts w:ascii="Cambria Math" w:eastAsiaTheme="minorEastAsia" w:hAnsi="Cambria Math"/>
-          </w:rPr>
-          <m:t>cos</m:t>
-        </m:r>
-        <m:d>
-          <m:dPr>
+        <m:func>
+          <m:funcPr>
             <m:ctrlPr>
               <w:rPr>
                 <w:rFonts w:ascii="Cambria Math" w:eastAsiaTheme="minorEastAsia" w:hAnsi="Cambria Math"/>
                 <w:i/>
+                <w:highlight w:val="yellow"/>
               </w:rPr>
             </m:ctrlPr>
-          </m:dPr>
+          </m:funcPr>
+          <m:fName>
+            <m:r>
+              <m:rPr>
+                <m:sty m:val="p"/>
+              </m:rPr>
+              <w:rPr>
+                <w:rFonts w:ascii="Cambria Math" w:eastAsiaTheme="minorEastAsia" w:hAnsi="Cambria Math"/>
+                <w:highlight w:val="yellow"/>
+              </w:rPr>
+              <m:t>cos</m:t>
+            </m:r>
+          </m:fName>
           <m:e>
-            <m:r>
-              <w:rPr>
-                <w:rFonts w:ascii="Cambria Math" w:hAnsi="Cambria Math" w:cs="GreekC"/>
-              </w:rPr>
-              <m:t>Ѳp</m:t>
-            </m:r>
             <m:d>
               <m:dPr>
                 <m:ctrlPr>
                   <w:rPr>
-                    <w:rFonts w:ascii="Cambria Math" w:hAnsi="Cambria Math" w:cs="GreekC"/>
+                    <w:rFonts w:ascii="Cambria Math" w:eastAsiaTheme="minorEastAsia" w:hAnsi="Cambria Math"/>
                     <w:i/>
+                    <w:highlight w:val="yellow"/>
                   </w:rPr>
                 </m:ctrlPr>
               </m:dPr>
@@ -3579,13 +3643,41 @@
                 <m:r>
                   <w:rPr>
                     <w:rFonts w:ascii="Cambria Math" w:hAnsi="Cambria Math" w:cs="GreekC"/>
+                    <w:highlight w:val="yellow"/>
                   </w:rPr>
-                  <m:t>t</m:t>
+                  <m:t>Ѳp</m:t>
                 </m:r>
+                <m:d>
+                  <m:dPr>
+                    <m:ctrlPr>
+                      <w:rPr>
+                        <w:rFonts w:ascii="Cambria Math" w:hAnsi="Cambria Math" w:cs="GreekC"/>
+                        <w:i/>
+                        <w:highlight w:val="yellow"/>
+                      </w:rPr>
+                    </m:ctrlPr>
+                  </m:dPr>
+                  <m:e>
+                    <m:r>
+                      <w:rPr>
+                        <w:rFonts w:ascii="Cambria Math" w:hAnsi="Cambria Math" w:cs="GreekC"/>
+                        <w:highlight w:val="yellow"/>
+                      </w:rPr>
+                      <m:t>t</m:t>
+                    </m:r>
+                  </m:e>
+                </m:d>
               </m:e>
             </m:d>
           </m:e>
-        </m:d>
+        </m:func>
+        <m:r>
+          <w:rPr>
+            <w:rFonts w:ascii="Cambria Math" w:eastAsiaTheme="minorEastAsia" w:hAnsi="Cambria Math"/>
+            <w:highlight w:val="yellow"/>
+          </w:rPr>
+          <m:t>+Mg</m:t>
+        </m:r>
       </m:oMath>
       <w:r>
         <w:rPr>
@@ -3598,11 +3690,15 @@
       <w:pPr>
         <w:rPr>
           <w:rFonts w:eastAsiaTheme="minorEastAsia"/>
-        </w:rPr>
-      </w:pPr>
-      <w:r>
-        <w:rPr>
-          <w:rFonts w:eastAsiaTheme="minorEastAsia"/>
+          <w:b/>
+          <w:bCs/>
+        </w:rPr>
+      </w:pPr>
+      <w:r>
+        <w:rPr>
+          <w:rFonts w:eastAsiaTheme="minorEastAsia"/>
+          <w:b/>
+          <w:bCs/>
         </w:rPr>
         <w:lastRenderedPageBreak/>
         <w:t>Las ecuaciones resultantes para el sistema en bloqueo son las siguientes:</w:t>
@@ -3953,6 +4049,7 @@
           <m:r>
             <w:rPr>
               <w:rFonts w:ascii="Cambria Math" w:eastAsiaTheme="minorEastAsia" w:hAnsi="Cambria Math"/>
+              <w:highlight w:val="yellow"/>
             </w:rPr>
             <m:t>F</m:t>
           </m:r>
@@ -3962,6 +4059,7 @@
                 <w:rPr>
                   <w:rFonts w:ascii="Cambria Math" w:eastAsiaTheme="minorEastAsia" w:hAnsi="Cambria Math"/>
                   <w:i/>
+                  <w:highlight w:val="yellow"/>
                 </w:rPr>
               </m:ctrlPr>
             </m:dPr>
@@ -3969,6 +4067,7 @@
               <m:r>
                 <w:rPr>
                   <w:rFonts w:ascii="Cambria Math" w:eastAsiaTheme="minorEastAsia" w:hAnsi="Cambria Math"/>
+                  <w:highlight w:val="yellow"/>
                 </w:rPr>
                 <m:t>t</m:t>
               </m:r>
@@ -3977,6 +4076,7 @@
           <m:r>
             <w:rPr>
               <w:rFonts w:ascii="Cambria Math" w:eastAsiaTheme="minorEastAsia" w:hAnsi="Cambria Math"/>
+              <w:highlight w:val="yellow"/>
             </w:rPr>
             <m:t>=Tp</m:t>
           </m:r>
@@ -3986,6 +4086,7 @@
                 <w:rPr>
                   <w:rFonts w:ascii="Cambria Math" w:eastAsiaTheme="minorEastAsia" w:hAnsi="Cambria Math"/>
                   <w:i/>
+                  <w:highlight w:val="yellow"/>
                 </w:rPr>
               </m:ctrlPr>
             </m:dPr>
@@ -3993,6 +4094,7 @@
               <m:r>
                 <w:rPr>
                   <w:rFonts w:ascii="Cambria Math" w:eastAsiaTheme="minorEastAsia" w:hAnsi="Cambria Math"/>
+                  <w:highlight w:val="yellow"/>
                 </w:rPr>
                 <m:t>t</m:t>
               </m:r>
@@ -4001,31 +4103,47 @@
           <m:r>
             <w:rPr>
               <w:rFonts w:ascii="Cambria Math" w:eastAsiaTheme="minorEastAsia" w:hAnsi="Cambria Math"/>
-            </w:rPr>
-            <m:t>*L+Mgcos</m:t>
-          </m:r>
-          <m:d>
-            <m:dPr>
-              <m:ctrlPr>
-                <w:rPr>
-                  <w:rFonts w:ascii="Cambria Math" w:eastAsiaTheme="minorEastAsia" w:hAnsi="Cambria Math"/>
-                  <w:i/>
-                </w:rPr>
-              </m:ctrlPr>
-            </m:dPr>
+              <w:highlight w:val="yellow"/>
+            </w:rPr>
+            <m:t>*L</m:t>
+          </m:r>
+          <m:r>
+            <w:rPr>
+              <w:rFonts w:ascii="Cambria Math" w:eastAsiaTheme="minorEastAsia" w:hAnsi="Cambria Math"/>
+              <w:highlight w:val="yellow"/>
+            </w:rPr>
+            <m:t>*</m:t>
+          </m:r>
+          <m:func>
+            <m:funcPr>
+              <m:ctrlPr>
+                <w:rPr>
+                  <w:rFonts w:ascii="Cambria Math" w:eastAsiaTheme="minorEastAsia" w:hAnsi="Cambria Math"/>
+                  <w:i/>
+                  <w:highlight w:val="yellow"/>
+                </w:rPr>
+              </m:ctrlPr>
+            </m:funcPr>
+            <m:fName>
+              <m:r>
+                <m:rPr>
+                  <m:sty m:val="p"/>
+                </m:rPr>
+                <w:rPr>
+                  <w:rFonts w:ascii="Cambria Math" w:eastAsiaTheme="minorEastAsia" w:hAnsi="Cambria Math"/>
+                  <w:highlight w:val="yellow"/>
+                </w:rPr>
+                <m:t>cos</m:t>
+              </m:r>
+            </m:fName>
             <m:e>
-              <m:r>
-                <w:rPr>
-                  <w:rFonts w:ascii="Cambria Math" w:hAnsi="Cambria Math" w:cs="GreekC"/>
-                </w:rPr>
-                <m:t>Ѳp</m:t>
-              </m:r>
               <m:d>
                 <m:dPr>
                   <m:ctrlPr>
                     <w:rPr>
-                      <w:rFonts w:ascii="Cambria Math" w:hAnsi="Cambria Math" w:cs="GreekC"/>
+                      <w:rFonts w:ascii="Cambria Math" w:eastAsiaTheme="minorEastAsia" w:hAnsi="Cambria Math"/>
                       <w:i/>
+                      <w:highlight w:val="yellow"/>
                     </w:rPr>
                   </m:ctrlPr>
                 </m:dPr>
@@ -4033,36 +4151,74 @@
                   <m:r>
                     <w:rPr>
                       <w:rFonts w:ascii="Cambria Math" w:hAnsi="Cambria Math" w:cs="GreekC"/>
+                      <w:highlight w:val="yellow"/>
                     </w:rPr>
-                    <m:t>t</m:t>
+                    <m:t>Ѳp</m:t>
                   </m:r>
+                  <m:d>
+                    <m:dPr>
+                      <m:ctrlPr>
+                        <w:rPr>
+                          <w:rFonts w:ascii="Cambria Math" w:hAnsi="Cambria Math" w:cs="GreekC"/>
+                          <w:i/>
+                          <w:highlight w:val="yellow"/>
+                        </w:rPr>
+                      </m:ctrlPr>
+                    </m:dPr>
+                    <m:e>
+                      <m:r>
+                        <w:rPr>
+                          <w:rFonts w:ascii="Cambria Math" w:hAnsi="Cambria Math" w:cs="GreekC"/>
+                          <w:highlight w:val="yellow"/>
+                        </w:rPr>
+                        <m:t>t</m:t>
+                      </m:r>
+                    </m:e>
+                  </m:d>
                 </m:e>
               </m:d>
             </m:e>
-          </m:d>
+          </m:func>
           <m:r>
             <w:rPr>
               <w:rFonts w:ascii="Cambria Math" w:eastAsiaTheme="minorEastAsia" w:hAnsi="Cambria Math"/>
-            </w:rPr>
-            <m:t xml:space="preserve">  </m:t>
-          </m:r>
-          <m:r>
-            <w:rPr>
-              <w:rFonts w:ascii="Cambria Math" w:eastAsiaTheme="minorEastAsia" w:hAnsi="Cambria Math"/>
-            </w:rPr>
-            <m:t xml:space="preserve">  </m:t>
-          </m:r>
-          <m:r>
-            <w:rPr>
-              <w:rFonts w:ascii="Cambria Math" w:eastAsiaTheme="minorEastAsia" w:hAnsi="Cambria Math"/>
-            </w:rPr>
-            <m:t xml:space="preserve"> (17)</m:t>
+              <w:highlight w:val="yellow"/>
+            </w:rPr>
+            <m:t>+Mg  (17)</m:t>
           </m:r>
         </m:oMath>
       </m:oMathPara>
     </w:p>
     <w:p>
       <w:pPr>
+        <w:rPr>
+          <w:rFonts w:eastAsiaTheme="minorEastAsia"/>
+        </w:rPr>
+      </w:pPr>
+      <w:r>
+        <w:rPr>
+          <w:rFonts w:eastAsiaTheme="minorEastAsia"/>
+        </w:rPr>
+        <w:br w:type="page"/>
+      </w:r>
+    </w:p>
+    <w:p>
+      <w:pPr>
+        <w:pStyle w:val="Ttulo3"/>
+        <w:rPr>
+          <w:rFonts w:eastAsiaTheme="minorEastAsia"/>
+        </w:rPr>
+      </w:pPr>
+      <w:r>
+        <w:rPr>
+          <w:rFonts w:eastAsiaTheme="minorEastAsia"/>
+        </w:rPr>
+        <w:lastRenderedPageBreak/>
+        <w:t>Diferencia entre fuerzas en el centro de gravedad y dirección deseada de aplicación</w:t>
+      </w:r>
+    </w:p>
+    <w:p>
+      <w:pPr>
         <w:keepNext/>
         <w:rPr>
           <w:rFonts w:eastAsiaTheme="minorEastAsia"/>
@@ -4072,7 +4228,109 @@
         <w:rPr>
           <w:rFonts w:eastAsiaTheme="minorEastAsia"/>
         </w:rPr>
-        <w:t xml:space="preserve">Con las ecuaciones (12)-(17) se consigue obtener la fuerza perpendicular a la línea que une el eje de rotación con el centro de gravedad. Sin embargo, debemos tener en cuenta que la dirección en la que deseamos ejercer la fuerza no tiene por qué ser esa. Según se ve en la </w:t>
+        <w:t>D</w:t>
+      </w:r>
+      <w:r>
+        <w:rPr>
+          <w:rFonts w:eastAsiaTheme="minorEastAsia"/>
+        </w:rPr>
+        <w:t xml:space="preserve">ebemos tener en cuenta que </w:t>
+      </w:r>
+      <w:r>
+        <w:rPr>
+          <w:rFonts w:eastAsiaTheme="minorEastAsia"/>
+          <w:b/>
+          <w:bCs/>
+        </w:rPr>
+        <w:t xml:space="preserve">la dirección en la que </w:t>
+      </w:r>
+      <w:r>
+        <w:rPr>
+          <w:rFonts w:eastAsiaTheme="minorEastAsia"/>
+          <w:b/>
+          <w:bCs/>
+        </w:rPr>
+        <w:t>se desea</w:t>
+      </w:r>
+      <w:r>
+        <w:rPr>
+          <w:rFonts w:eastAsiaTheme="minorEastAsia"/>
+          <w:b/>
+          <w:bCs/>
+        </w:rPr>
+        <w:t xml:space="preserve"> ejercer fuerza</w:t>
+      </w:r>
+      <w:r>
+        <w:rPr>
+          <w:rFonts w:eastAsiaTheme="minorEastAsia"/>
+        </w:rPr>
+        <w:t xml:space="preserve"> </w:t>
+      </w:r>
+      <w:r>
+        <w:rPr>
+          <w:rFonts w:eastAsiaTheme="minorEastAsia"/>
+          <w:b/>
+          <w:bCs/>
+        </w:rPr>
+        <w:t xml:space="preserve">es </w:t>
+      </w:r>
+      <w:r>
+        <w:rPr>
+          <w:rFonts w:eastAsiaTheme="minorEastAsia"/>
+          <w:b/>
+          <w:bCs/>
+        </w:rPr>
+        <w:t>aquella</w:t>
+      </w:r>
+      <w:r>
+        <w:rPr>
+          <w:rFonts w:eastAsiaTheme="minorEastAsia"/>
+          <w:b/>
+          <w:bCs/>
+        </w:rPr>
+        <w:t xml:space="preserve"> perpendicular a la superficie que estará en contacto con el dedo</w:t>
+      </w:r>
+      <w:r>
+        <w:rPr>
+          <w:rFonts w:eastAsiaTheme="minorEastAsia"/>
+        </w:rPr>
+        <w:t xml:space="preserve">, es decir, la </w:t>
+      </w:r>
+      <w:r>
+        <w:rPr>
+          <w:rFonts w:eastAsiaTheme="minorEastAsia"/>
+        </w:rPr>
+        <w:t xml:space="preserve">superficie </w:t>
+      </w:r>
+      <w:r>
+        <w:rPr>
+          <w:rFonts w:eastAsiaTheme="minorEastAsia"/>
+        </w:rPr>
+        <w:t xml:space="preserve">de interés </w:t>
+      </w:r>
+      <w:r>
+        <w:rPr>
+          <w:rFonts w:eastAsiaTheme="minorEastAsia"/>
+        </w:rPr>
+        <w:t>“</w:t>
+      </w:r>
+      <w:r>
+        <w:rPr>
+          <w:rFonts w:eastAsiaTheme="minorEastAsia"/>
+        </w:rPr>
+        <w:t>S</w:t>
+      </w:r>
+      <w:r>
+        <w:rPr>
+          <w:rFonts w:eastAsiaTheme="minorEastAsia"/>
+        </w:rPr>
+        <w:t>”</w:t>
+      </w:r>
+      <w:r>
+        <w:rPr>
+          <w:rFonts w:eastAsiaTheme="minorEastAsia"/>
+        </w:rPr>
+        <w:t xml:space="preserve">, tal y como se muestra en la </w:t>
       </w:r>
       <w:r>
         <w:rPr>
@@ -4084,7 +4342,7 @@
         <w:rPr>
           <w:rFonts w:eastAsiaTheme="minorEastAsia"/>
         </w:rPr>
-        <w:instrText xml:space="preserve"> REF _Ref105586892 \h </w:instrText>
+        <w:instrText xml:space="preserve"> REF _Ref105588263 \h </w:instrText>
       </w:r>
       <w:r>
         <w:rPr>
@@ -4116,36 +4374,6 @@
         <w:rPr>
           <w:rFonts w:eastAsiaTheme="minorEastAsia"/>
         </w:rPr>
-        <w:t xml:space="preserve">, lo que realmente interesa es que se ejerza la fuerza perpendicular a la superficie que estará en contacto con el dedo (superficie </w:t>
-      </w:r>
-      <w:r>
-        <w:rPr>
-          <w:rFonts w:eastAsiaTheme="minorEastAsia"/>
-        </w:rPr>
-        <w:t>“</w:t>
-      </w:r>
-      <w:r>
-        <w:rPr>
-          <w:rFonts w:eastAsiaTheme="minorEastAsia"/>
-        </w:rPr>
-        <w:t>S</w:t>
-      </w:r>
-      <w:r>
-        <w:rPr>
-          <w:rFonts w:eastAsiaTheme="minorEastAsia"/>
-        </w:rPr>
-        <w:t>”</w:t>
-      </w:r>
-      <w:r>
-        <w:rPr>
-          <w:rFonts w:eastAsiaTheme="minorEastAsia"/>
-        </w:rPr>
-        <w:t>)</w:t>
-      </w:r>
-      <w:r>
-        <w:rPr>
-          <w:rFonts w:eastAsiaTheme="minorEastAsia"/>
-        </w:rPr>
         <w:t>.</w:t>
       </w:r>
     </w:p>
@@ -4158,10 +4386,10 @@
           <w:noProof/>
         </w:rPr>
         <w:drawing>
-          <wp:inline distT="0" distB="0" distL="0" distR="0" wp14:anchorId="3E133DA2" wp14:editId="574B66A9">
+          <wp:inline distT="0" distB="0" distL="0" distR="0" wp14:anchorId="077CF535" wp14:editId="31E62BA1">
             <wp:extent cx="5400040" cy="3300095"/>
             <wp:effectExtent l="0" t="0" r="0" b="0"/>
-            <wp:docPr id="7" name="Imagen 7" descr="Diagrama, Dibujo de ingeniería&#10;&#10;Descripción generada automáticamente"/>
+            <wp:docPr id="6" name="Imagen 6" descr="Diagrama&#10;&#10;Descripción generada automáticamente"/>
             <wp:cNvGraphicFramePr>
               <a:graphicFrameLocks xmlns:a="http://schemas.openxmlformats.org/drawingml/2006/main" noChangeAspect="1"/>
             </wp:cNvGraphicFramePr>
@@ -4169,7 +4397,7 @@
               <a:graphicData uri="http://schemas.openxmlformats.org/drawingml/2006/picture">
                 <pic:pic xmlns:pic="http://schemas.openxmlformats.org/drawingml/2006/picture">
                   <pic:nvPicPr>
-                    <pic:cNvPr id="7" name="Imagen 7" descr="Diagrama, Dibujo de ingeniería&#10;&#10;Descripción generada automáticamente"/>
+                    <pic:cNvPr id="6" name="Imagen 6" descr="Diagrama&#10;&#10;Descripción generada automáticamente"/>
                     <pic:cNvPicPr>
                       <a:picLocks noChangeAspect="1" noChangeArrowheads="1"/>
                     </pic:cNvPicPr>
@@ -4220,14 +4448,27 @@
       <w:r>
         <w:t xml:space="preserve">Figura </w:t>
       </w:r>
-      <w:fldSimple w:instr=" SEQ Figura \* ARABIC ">
-        <w:r>
-          <w:rPr>
-            <w:noProof/>
-          </w:rPr>
-          <w:t>5</w:t>
-        </w:r>
-      </w:fldSimple>
+      <w:r>
+        <w:fldChar w:fldCharType="begin"/>
+      </w:r>
+      <w:r>
+        <w:instrText xml:space="preserve"> SEQ Figura \* ARABIC </w:instrText>
+      </w:r>
+      <w:r>
+        <w:fldChar w:fldCharType="separate"/>
+      </w:r>
+      <w:r>
+        <w:rPr>
+          <w:noProof/>
+        </w:rPr>
+        <w:t>5</w:t>
+      </w:r>
+      <w:r>
+        <w:rPr>
+          <w:noProof/>
+        </w:rPr>
+        <w:fldChar w:fldCharType="end"/>
+      </w:r>
       <w:bookmarkEnd w:id="4"/>
       <w:r>
         <w:t>:</w:t>
@@ -4247,7 +4488,184 @@
         <w:rPr>
           <w:rFonts w:eastAsiaTheme="minorEastAsia"/>
         </w:rPr>
-        <w:t xml:space="preserve">En el caso del mecanismo en reposo, la fuerza F se aplica en la dirección deseada, sin embargo, si la posición cambia, como se aprecia en la </w:t>
+        <w:t xml:space="preserve">A priori se puede intuir que la fuerza F dependerá de la fuerza perpendicular al brazo, </w:t>
+      </w:r>
+      <w:proofErr w:type="spellStart"/>
+      <w:r>
+        <w:rPr>
+          <w:rFonts w:eastAsiaTheme="minorEastAsia"/>
+        </w:rPr>
+        <w:t>Fy</w:t>
+      </w:r>
+      <w:proofErr w:type="spellEnd"/>
+      <w:r>
+        <w:rPr>
+          <w:rFonts w:eastAsiaTheme="minorEastAsia"/>
+        </w:rPr>
+        <w:t>, y de la fuerza peso (Mg).</w:t>
+      </w:r>
+    </w:p>
+    <w:p>
+      <w:pPr>
+        <w:rPr>
+          <w:rFonts w:eastAsiaTheme="minorEastAsia"/>
+        </w:rPr>
+      </w:pPr>
+      <w:r>
+        <w:rPr>
+          <w:rFonts w:eastAsiaTheme="minorEastAsia"/>
+        </w:rPr>
+        <w:t xml:space="preserve">Para caracterizar claramente el valor de F, se van a estudiar por separado los efectos de las fuerzas </w:t>
+      </w:r>
+      <w:proofErr w:type="spellStart"/>
+      <w:r>
+        <w:rPr>
+          <w:rFonts w:eastAsiaTheme="minorEastAsia"/>
+        </w:rPr>
+        <w:t>Fy</w:t>
+      </w:r>
+      <w:proofErr w:type="spellEnd"/>
+      <w:r>
+        <w:rPr>
+          <w:rFonts w:eastAsiaTheme="minorEastAsia"/>
+        </w:rPr>
+        <w:t xml:space="preserve"> </w:t>
+      </w:r>
+      <w:r>
+        <w:rPr>
+          <w:rFonts w:eastAsiaTheme="minorEastAsia"/>
+        </w:rPr>
+        <w:t>y Mg sobre esta.</w:t>
+      </w:r>
+    </w:p>
+    <w:p>
+      <w:pPr>
+        <w:rPr>
+          <w:rFonts w:eastAsiaTheme="minorEastAsia"/>
+        </w:rPr>
+      </w:pPr>
+      <m:oMathPara>
+        <m:oMath>
+          <m:r>
+            <w:rPr>
+              <w:rFonts w:ascii="Cambria Math" w:eastAsiaTheme="minorEastAsia" w:hAnsi="Cambria Math"/>
+            </w:rPr>
+            <m:t>F=</m:t>
+          </m:r>
+          <m:sSub>
+            <m:sSubPr>
+              <m:ctrlPr>
+                <w:rPr>
+                  <w:rFonts w:ascii="Cambria Math" w:hAnsi="Cambria Math"/>
+                  <w:i/>
+                </w:rPr>
+              </m:ctrlPr>
+            </m:sSubPr>
+            <m:e>
+              <m:r>
+                <w:rPr>
+                  <w:rFonts w:ascii="Cambria Math" w:hAnsi="Cambria Math"/>
+                </w:rPr>
+                <m:t>F</m:t>
+              </m:r>
+            </m:e>
+            <m:sub>
+              <m:r>
+                <w:rPr>
+                  <w:rFonts w:ascii="Cambria Math" w:hAnsi="Cambria Math"/>
+                </w:rPr>
+                <m:t>Fy</m:t>
+              </m:r>
+            </m:sub>
+          </m:sSub>
+          <m:d>
+            <m:dPr>
+              <m:ctrlPr>
+                <w:rPr>
+                  <w:rFonts w:ascii="Cambria Math" w:hAnsi="Cambria Math"/>
+                  <w:i/>
+                </w:rPr>
+              </m:ctrlPr>
+            </m:dPr>
+            <m:e>
+              <m:r>
+                <w:rPr>
+                  <w:rFonts w:ascii="Cambria Math" w:hAnsi="Cambria Math"/>
+                </w:rPr>
+                <m:t>t</m:t>
+              </m:r>
+            </m:e>
+          </m:d>
+          <m:r>
+            <w:rPr>
+              <w:rFonts w:ascii="Cambria Math" w:hAnsi="Cambria Math"/>
+            </w:rPr>
+            <m:t>+</m:t>
+          </m:r>
+          <m:sSub>
+            <m:sSubPr>
+              <m:ctrlPr>
+                <w:rPr>
+                  <w:rFonts w:ascii="Cambria Math" w:hAnsi="Cambria Math"/>
+                  <w:i/>
+                </w:rPr>
+              </m:ctrlPr>
+            </m:sSubPr>
+            <m:e>
+              <m:r>
+                <w:rPr>
+                  <w:rFonts w:ascii="Cambria Math" w:hAnsi="Cambria Math"/>
+                </w:rPr>
+                <m:t>F</m:t>
+              </m:r>
+            </m:e>
+            <m:sub>
+              <m:r>
+                <w:rPr>
+                  <w:rFonts w:ascii="Cambria Math" w:hAnsi="Cambria Math"/>
+                </w:rPr>
+                <m:t>Mg</m:t>
+              </m:r>
+            </m:sub>
+          </m:sSub>
+          <m:d>
+            <m:dPr>
+              <m:ctrlPr>
+                <w:rPr>
+                  <w:rFonts w:ascii="Cambria Math" w:hAnsi="Cambria Math"/>
+                  <w:i/>
+                </w:rPr>
+              </m:ctrlPr>
+            </m:dPr>
+            <m:e>
+              <m:r>
+                <w:rPr>
+                  <w:rFonts w:ascii="Cambria Math" w:hAnsi="Cambria Math"/>
+                </w:rPr>
+                <m:t>t</m:t>
+              </m:r>
+            </m:e>
+          </m:d>
+          <m:r>
+            <w:rPr>
+              <w:rFonts w:ascii="Cambria Math" w:hAnsi="Cambria Math"/>
+            </w:rPr>
+            <m:t xml:space="preserve">     (18)</m:t>
+          </m:r>
+        </m:oMath>
+      </m:oMathPara>
+    </w:p>
+    <w:p>
+      <w:pPr>
+        <w:rPr>
+          <w:rFonts w:eastAsiaTheme="minorEastAsia"/>
+        </w:rPr>
+      </w:pPr>
+      <w:r>
+        <w:rPr>
+          <w:rFonts w:eastAsiaTheme="minorEastAsia"/>
+        </w:rPr>
+        <w:t xml:space="preserve">Para más simplicidad se trabajará sobre el esquema mostrad en la </w:t>
       </w:r>
       <w:r>
         <w:rPr>
@@ -4259,7 +4677,7 @@
         <w:rPr>
           <w:rFonts w:eastAsiaTheme="minorEastAsia"/>
         </w:rPr>
-        <w:instrText xml:space="preserve"> REF _Ref105587978 \h </w:instrText>
+        <w:instrText xml:space="preserve"> REF _Ref105588263 \h </w:instrText>
       </w:r>
       <w:r>
         <w:rPr>
@@ -4279,6 +4697,50 @@
         <w:rPr>
           <w:noProof/>
         </w:rPr>
+        <w:t>5</w:t>
+      </w:r>
+      <w:r>
+        <w:rPr>
+          <w:rFonts w:eastAsiaTheme="minorEastAsia"/>
+        </w:rPr>
+        <w:fldChar w:fldCharType="end"/>
+      </w:r>
+      <w:r>
+        <w:rPr>
+          <w:rFonts w:eastAsiaTheme="minorEastAsia"/>
+        </w:rPr>
+        <w:t xml:space="preserve">, retirando las barras pertenecientes al mecanismo de doble paralelogramo, tal como se muestra en la </w:t>
+      </w:r>
+      <w:r>
+        <w:rPr>
+          <w:rFonts w:eastAsiaTheme="minorEastAsia"/>
+        </w:rPr>
+        <w:fldChar w:fldCharType="begin"/>
+      </w:r>
+      <w:r>
+        <w:rPr>
+          <w:rFonts w:eastAsiaTheme="minorEastAsia"/>
+        </w:rPr>
+        <w:instrText xml:space="preserve"> REF _Ref105621820 \h </w:instrText>
+      </w:r>
+      <w:r>
+        <w:rPr>
+          <w:rFonts w:eastAsiaTheme="minorEastAsia"/>
+        </w:rPr>
+      </w:r>
+      <w:r>
+        <w:rPr>
+          <w:rFonts w:eastAsiaTheme="minorEastAsia"/>
+        </w:rPr>
+        <w:fldChar w:fldCharType="separate"/>
+      </w:r>
+      <w:r>
+        <w:t xml:space="preserve">Figura </w:t>
+      </w:r>
+      <w:r>
+        <w:rPr>
+          <w:noProof/>
+        </w:rPr>
         <w:t>6</w:t>
       </w:r>
       <w:r>
@@ -4291,80 +4753,8 @@
         <w:rPr>
           <w:rFonts w:eastAsiaTheme="minorEastAsia"/>
         </w:rPr>
-        <w:t xml:space="preserve">, </w:t>
-      </w:r>
-      <w:r>
-        <w:rPr>
-          <w:rFonts w:eastAsiaTheme="minorEastAsia"/>
-        </w:rPr>
-        <w:t>dejaría de ser el caso. R</w:t>
-      </w:r>
-      <w:r>
-        <w:rPr>
-          <w:rFonts w:eastAsiaTheme="minorEastAsia"/>
-        </w:rPr>
-        <w:t xml:space="preserve">ealmente la componente </w:t>
-      </w:r>
-      <w:r>
-        <w:rPr>
-          <w:rFonts w:eastAsiaTheme="minorEastAsia"/>
-        </w:rPr>
-        <w:t>de</w:t>
-      </w:r>
-      <w:r>
-        <w:rPr>
-          <w:rFonts w:eastAsiaTheme="minorEastAsia"/>
-        </w:rPr>
-        <w:t xml:space="preserve"> interés </w:t>
-      </w:r>
-      <w:r>
-        <w:rPr>
-          <w:rFonts w:eastAsiaTheme="minorEastAsia"/>
-        </w:rPr>
-        <w:t>sería F’, y se obtendría de la siguiente manera:</w:t>
-      </w:r>
-    </w:p>
-    <w:p>
-      <w:pPr>
-        <w:rPr>
-          <w:rFonts w:eastAsiaTheme="minorEastAsia"/>
-        </w:rPr>
-      </w:pPr>
-    </w:p>
-    <w:p>
-      <w:pPr>
-        <w:rPr>
-          <w:rFonts w:eastAsiaTheme="minorEastAsia"/>
-        </w:rPr>
-      </w:pPr>
-    </w:p>
-    <w:p>
-      <w:pPr>
-        <w:rPr>
-          <w:rFonts w:eastAsiaTheme="minorEastAsia"/>
-        </w:rPr>
-      </w:pPr>
-    </w:p>
-    <w:p>
-      <w:pPr>
-        <w:rPr>
-          <w:rFonts w:eastAsiaTheme="minorEastAsia"/>
-        </w:rPr>
-      </w:pPr>
-    </w:p>
-    <w:p>
-      <w:pPr>
-        <w:rPr>
-          <w:rFonts w:eastAsiaTheme="minorEastAsia"/>
-        </w:rPr>
-      </w:pPr>
-    </w:p>
-    <w:p>
-      <w:pPr>
-        <w:rPr>
-          <w:rFonts w:eastAsiaTheme="minorEastAsia"/>
-        </w:rPr>
-      </w:pPr>
+        <w:t>.</w:t>
+      </w:r>
     </w:p>
     <w:p>
       <w:pPr>
@@ -4375,12 +4765,11 @@
         <w:rPr>
           <w:noProof/>
         </w:rPr>
-        <w:lastRenderedPageBreak/>
         <w:drawing>
-          <wp:inline distT="0" distB="0" distL="0" distR="0" wp14:anchorId="2D506C8B" wp14:editId="61F975C7">
-            <wp:extent cx="3920836" cy="2416230"/>
-            <wp:effectExtent l="0" t="0" r="3810" b="3175"/>
-            <wp:docPr id="8" name="Imagen 8" descr="Diagrama&#10;&#10;Descripción generada automáticamente"/>
+          <wp:inline distT="0" distB="0" distL="0" distR="0" wp14:anchorId="47DDEF68" wp14:editId="52C0DBCE">
+            <wp:extent cx="3316663" cy="2161309"/>
+            <wp:effectExtent l="0" t="0" r="0" b="0"/>
+            <wp:docPr id="16" name="Imagen 16" descr="Diagrama&#10;&#10;Descripción generada automáticamente"/>
             <wp:cNvGraphicFramePr>
               <a:graphicFrameLocks xmlns:a="http://schemas.openxmlformats.org/drawingml/2006/main" noChangeAspect="1"/>
             </wp:cNvGraphicFramePr>
@@ -4388,7 +4777,7 @@
               <a:graphicData uri="http://schemas.openxmlformats.org/drawingml/2006/picture">
                 <pic:pic xmlns:pic="http://schemas.openxmlformats.org/drawingml/2006/picture">
                   <pic:nvPicPr>
-                    <pic:cNvPr id="8" name="Imagen 8" descr="Diagrama&#10;&#10;Descripción generada automáticamente"/>
+                    <pic:cNvPr id="16" name="Imagen 16" descr="Diagrama&#10;&#10;Descripción generada automáticamente"/>
                     <pic:cNvPicPr>
                       <a:picLocks noChangeAspect="1" noChangeArrowheads="1"/>
                     </pic:cNvPicPr>
@@ -4409,7 +4798,7 @@
                   <pic:spPr bwMode="auto">
                     <a:xfrm>
                       <a:off x="0" y="0"/>
-                      <a:ext cx="3926889" cy="2419960"/>
+                      <a:ext cx="3367559" cy="2194475"/>
                     </a:xfrm>
                     <a:prstGeom prst="rect">
                       <a:avLst/>
@@ -4429,11 +4818,12 @@
     <w:p>
       <w:pPr>
         <w:pStyle w:val="Descripcin"/>
-        <w:rPr>
-          <w:rFonts w:eastAsiaTheme="minorEastAsia"/>
-        </w:rPr>
-      </w:pPr>
-      <w:bookmarkStart w:id="6" w:name="_Ref105587978"/>
+        <w:jc w:val="center"/>
+        <w:rPr>
+          <w:rFonts w:eastAsiaTheme="minorEastAsia"/>
+        </w:rPr>
+      </w:pPr>
+      <w:bookmarkStart w:id="6" w:name="_Ref105621820"/>
       <w:r>
         <w:t xml:space="preserve">Figura </w:t>
       </w:r>
@@ -4446,63 +4836,245 @@
         </w:r>
       </w:fldSimple>
       <w:bookmarkEnd w:id="6"/>
-      <w:r>
-        <w:t xml:space="preserve">: mecanismo en rotación. Por claridad se han retirado las barras del </w:t>
-      </w:r>
-      <w:r>
-        <w:t>doble paralelogramo</w:t>
-      </w:r>
-      <w:r>
-        <w:t xml:space="preserve">. </w:t>
-      </w:r>
-      <w:r>
-        <w:t>La posición de F’ es orientativa.</w:t>
-      </w:r>
-    </w:p>
-    <w:p>
-      <w:pPr>
-        <w:rPr>
-          <w:rFonts w:eastAsiaTheme="minorEastAsia" w:cstheme="minorHAnsi"/>
-        </w:rPr>
-      </w:pPr>
-      <w:r>
-        <w:rPr>
-          <w:rFonts w:eastAsiaTheme="minorEastAsia"/>
-        </w:rPr>
-        <w:t xml:space="preserve">Tomando el ángulo constante </w:t>
-      </w:r>
-      <w:r>
-        <w:rPr>
-          <w:rFonts w:eastAsiaTheme="minorEastAsia" w:cstheme="minorHAnsi"/>
-        </w:rPr>
-        <w:t>α</w:t>
-      </w:r>
-      <w:r>
-        <w:rPr>
-          <w:rFonts w:eastAsiaTheme="minorEastAsia"/>
-        </w:rPr>
-        <w:t xml:space="preserve"> entre la línea L, que une el centro de rotación con el centro de gravedad, y la perpendicular a la superficie S que pasa por el centro de gravedad, en la posición de reposo del mecanismo (es decir, la de la </w:t>
-      </w:r>
-      <w:r>
-        <w:rPr>
-          <w:rFonts w:eastAsiaTheme="minorEastAsia"/>
+    </w:p>
+    <w:p>
+      <w:pPr>
+        <w:pStyle w:val="Ttulo3"/>
+        <w:rPr>
+          <w:rFonts w:eastAsiaTheme="minorEastAsia"/>
+        </w:rPr>
+      </w:pPr>
+      <w:r>
+        <w:rPr>
+          <w:rFonts w:eastAsiaTheme="minorEastAsia"/>
+        </w:rPr>
+        <w:lastRenderedPageBreak/>
+        <w:t>Efecto de la fuerza perpendicular ejercida por el brazo</w:t>
+      </w:r>
+    </w:p>
+    <w:p>
+      <w:pPr>
+        <w:rPr>
+          <w:rFonts w:ascii="Cambria Math" w:eastAsiaTheme="minorEastAsia" w:hAnsi="Cambria Math" w:cs="Cambria Math"/>
+        </w:rPr>
+      </w:pPr>
+      <w:r>
+        <w:rPr>
+          <w:rFonts w:eastAsiaTheme="minorEastAsia"/>
+        </w:rPr>
+        <w:t xml:space="preserve">Modelando el mecanismo de paralelogramo articulado como un péndulo, </w:t>
+      </w:r>
+      <w:r>
+        <w:rPr>
+          <w:rFonts w:eastAsiaTheme="minorEastAsia"/>
+        </w:rPr>
+        <w:t xml:space="preserve">las posiciones relativas entre la línea de actuación de la fuerza </w:t>
+      </w:r>
+      <w:proofErr w:type="spellStart"/>
+      <w:r>
+        <w:rPr>
+          <w:rFonts w:eastAsiaTheme="minorEastAsia"/>
+        </w:rPr>
+        <w:t>Fy</w:t>
+      </w:r>
+      <w:proofErr w:type="spellEnd"/>
+      <w:r>
+        <w:rPr>
+          <w:rFonts w:eastAsiaTheme="minorEastAsia"/>
+        </w:rPr>
+        <w:t xml:space="preserve"> (es decir, la </w:t>
+      </w:r>
+      <w:r>
+        <w:rPr>
+          <w:rFonts w:eastAsiaTheme="minorEastAsia"/>
+        </w:rPr>
+        <w:t xml:space="preserve">dirección </w:t>
+      </w:r>
+      <w:r>
+        <w:rPr>
+          <w:rFonts w:eastAsiaTheme="minorEastAsia"/>
+        </w:rPr>
+        <w:t xml:space="preserve">perpendicular a L, referida a partir de ahora como </w:t>
+      </w:r>
+      <w:r>
+        <w:rPr>
+          <w:rFonts w:ascii="Cambria Math" w:eastAsiaTheme="minorEastAsia" w:hAnsi="Cambria Math" w:cs="Cambria Math"/>
+        </w:rPr>
+        <w:t>⊥</w:t>
+      </w:r>
+      <w:r>
+        <w:rPr>
+          <w:rFonts w:ascii="Cambria Math" w:eastAsiaTheme="minorEastAsia" w:hAnsi="Cambria Math" w:cs="Cambria Math"/>
+        </w:rPr>
+        <w:t>L</w:t>
+      </w:r>
+      <w:r>
+        <w:rPr>
+          <w:rFonts w:eastAsiaTheme="minorEastAsia"/>
+        </w:rPr>
+        <w:t>)</w:t>
+      </w:r>
+      <w:r>
+        <w:rPr>
+          <w:rFonts w:eastAsiaTheme="minorEastAsia"/>
+        </w:rPr>
+        <w:t xml:space="preserve"> y la superficie de interés S, son constantes. Por tanto, las posiciones entre </w:t>
+      </w:r>
+      <w:r>
+        <w:rPr>
+          <w:rFonts w:ascii="Cambria Math" w:eastAsiaTheme="minorEastAsia" w:hAnsi="Cambria Math" w:cs="Cambria Math"/>
+        </w:rPr>
+        <w:t>⊥</w:t>
+      </w:r>
+      <w:r>
+        <w:rPr>
+          <w:rFonts w:ascii="Cambria Math" w:eastAsiaTheme="minorEastAsia" w:hAnsi="Cambria Math" w:cs="Cambria Math"/>
+        </w:rPr>
+        <w:t>L</w:t>
+      </w:r>
+      <w:r>
+        <w:rPr>
+          <w:rFonts w:ascii="Cambria Math" w:eastAsiaTheme="minorEastAsia" w:hAnsi="Cambria Math" w:cs="Cambria Math"/>
+        </w:rPr>
+        <w:t xml:space="preserve"> y la dirección en la en la que se desea ejercer la fuerza (la dirección perpendicular a S, </w:t>
+      </w:r>
+      <w:r>
+        <w:rPr>
+          <w:rFonts w:ascii="Cambria Math" w:eastAsiaTheme="minorEastAsia" w:hAnsi="Cambria Math" w:cs="Cambria Math"/>
+        </w:rPr>
+        <w:t>⊥</w:t>
+      </w:r>
+      <w:r>
+        <w:rPr>
+          <w:rFonts w:ascii="Cambria Math" w:eastAsiaTheme="minorEastAsia" w:hAnsi="Cambria Math" w:cs="Cambria Math"/>
+        </w:rPr>
+        <w:t>S) también son constantes.</w:t>
+      </w:r>
+      <w:r>
+        <w:rPr>
+          <w:rFonts w:ascii="Cambria Math" w:hAnsi="Cambria Math" w:cs="GreekC"/>
+          <w:i/>
+        </w:rPr>
+        <w:t xml:space="preserve"> </w:t>
+      </w:r>
+    </w:p>
+    <w:p>
+      <w:pPr>
+        <w:rPr>
+          <w:rFonts w:ascii="Cambria Math" w:eastAsiaTheme="minorEastAsia" w:hAnsi="Cambria Math" w:cs="Cambria Math"/>
+        </w:rPr>
+      </w:pPr>
+      <w:r>
+        <w:rPr>
+          <w:rFonts w:ascii="Cambria Math" w:eastAsiaTheme="minorEastAsia" w:hAnsi="Cambria Math" w:cs="Cambria Math"/>
+        </w:rPr>
+        <w:t>Gracias a esto, independientemente de la posición del mecanismo</w:t>
+      </w:r>
+      <w:r>
+        <w:rPr>
+          <w:rFonts w:ascii="Cambria Math" w:eastAsiaTheme="minorEastAsia" w:hAnsi="Cambria Math" w:cs="Cambria Math"/>
+        </w:rPr>
+        <w:t>, es decir,</w:t>
+      </w:r>
+      <w:r>
+        <w:rPr>
+          <w:rFonts w:ascii="Cambria Math" w:hAnsi="Cambria Math" w:cs="GreekC"/>
+          <w:i/>
+        </w:rPr>
+        <w:t xml:space="preserve"> </w:t>
+      </w:r>
+      <m:oMath>
+        <m:r>
+          <w:rPr>
+            <w:rFonts w:ascii="Cambria Math" w:hAnsi="Cambria Math" w:cs="GreekC"/>
+          </w:rPr>
+          <m:t>Ѳ</m:t>
+        </m:r>
+        <m:r>
+          <w:rPr>
+            <w:rFonts w:ascii="Cambria Math" w:hAnsi="Cambria Math" w:cs="GreekC"/>
+          </w:rPr>
+          <m:t>p(t)</m:t>
+        </m:r>
+      </m:oMath>
+      <w:r>
+        <w:rPr>
+          <w:rFonts w:ascii="Cambria Math" w:eastAsiaTheme="minorEastAsia" w:hAnsi="Cambria Math" w:cs="Cambria Math"/>
+        </w:rPr>
+        <w:t xml:space="preserve">, la aportación de </w:t>
+      </w:r>
+      <w:proofErr w:type="spellStart"/>
+      <w:r>
+        <w:rPr>
+          <w:rFonts w:ascii="Cambria Math" w:eastAsiaTheme="minorEastAsia" w:hAnsi="Cambria Math" w:cs="Cambria Math"/>
+        </w:rPr>
+        <w:t>Fy</w:t>
+      </w:r>
+      <w:proofErr w:type="spellEnd"/>
+      <w:r>
+        <w:rPr>
+          <w:rFonts w:ascii="Cambria Math" w:eastAsiaTheme="minorEastAsia" w:hAnsi="Cambria Math" w:cs="Cambria Math"/>
+        </w:rPr>
+        <w:t xml:space="preserve"> a F siempre será la proyección de </w:t>
+      </w:r>
+      <w:proofErr w:type="spellStart"/>
+      <w:r>
+        <w:rPr>
+          <w:rFonts w:ascii="Cambria Math" w:eastAsiaTheme="minorEastAsia" w:hAnsi="Cambria Math" w:cs="Cambria Math"/>
+        </w:rPr>
+        <w:t>Fy</w:t>
+      </w:r>
+      <w:proofErr w:type="spellEnd"/>
+      <w:r>
+        <w:rPr>
+          <w:rFonts w:ascii="Cambria Math" w:eastAsiaTheme="minorEastAsia" w:hAnsi="Cambria Math" w:cs="Cambria Math"/>
+        </w:rPr>
+        <w:t xml:space="preserve"> sobre </w:t>
+      </w:r>
+      <w:r>
+        <w:rPr>
+          <w:rFonts w:ascii="Cambria Math" w:eastAsiaTheme="minorEastAsia" w:hAnsi="Cambria Math" w:cs="Cambria Math"/>
+        </w:rPr>
+        <w:t>⊥</w:t>
+      </w:r>
+      <w:r>
+        <w:rPr>
+          <w:rFonts w:ascii="Cambria Math" w:eastAsiaTheme="minorEastAsia" w:hAnsi="Cambria Math" w:cs="Cambria Math"/>
+        </w:rPr>
+        <w:t>S</w:t>
+      </w:r>
+      <w:r>
+        <w:rPr>
+          <w:rFonts w:ascii="Cambria Math" w:eastAsiaTheme="minorEastAsia" w:hAnsi="Cambria Math" w:cs="Cambria Math"/>
+        </w:rPr>
+        <w:t>, tal y como se aprecia en la</w:t>
+      </w:r>
+      <w:r>
+        <w:rPr>
+          <w:rFonts w:ascii="Cambria Math" w:eastAsiaTheme="minorEastAsia" w:hAnsi="Cambria Math" w:cs="Cambria Math"/>
+        </w:rPr>
+        <w:t xml:space="preserve"> </w:t>
+      </w:r>
+      <w:r>
+        <w:rPr>
+          <w:rFonts w:ascii="Cambria Math" w:eastAsiaTheme="minorEastAsia" w:hAnsi="Cambria Math" w:cs="Cambria Math"/>
         </w:rPr>
         <w:fldChar w:fldCharType="begin"/>
       </w:r>
       <w:r>
         <w:rPr>
-          <w:rFonts w:eastAsiaTheme="minorEastAsia"/>
-        </w:rPr>
-        <w:instrText xml:space="preserve"> REF _Ref105588263 \h </w:instrText>
-      </w:r>
-      <w:r>
-        <w:rPr>
-          <w:rFonts w:eastAsiaTheme="minorEastAsia"/>
-        </w:rPr>
-      </w:r>
-      <w:r>
-        <w:rPr>
-          <w:rFonts w:eastAsiaTheme="minorEastAsia"/>
+          <w:rFonts w:ascii="Cambria Math" w:eastAsiaTheme="minorEastAsia" w:hAnsi="Cambria Math" w:cs="Cambria Math"/>
+        </w:rPr>
+        <w:instrText xml:space="preserve"> REF _Ref105622068 \h </w:instrText>
+      </w:r>
+      <w:r>
+        <w:rPr>
+          <w:rFonts w:ascii="Cambria Math" w:eastAsiaTheme="minorEastAsia" w:hAnsi="Cambria Math" w:cs="Cambria Math"/>
+        </w:rPr>
+      </w:r>
+      <w:r>
+        <w:rPr>
+          <w:rFonts w:ascii="Cambria Math" w:eastAsiaTheme="minorEastAsia" w:hAnsi="Cambria Math" w:cs="Cambria Math"/>
         </w:rPr>
         <w:fldChar w:fldCharType="separate"/>
       </w:r>
@@ -4513,413 +5085,115 @@
         <w:rPr>
           <w:noProof/>
         </w:rPr>
-        <w:t>5</w:t>
-      </w:r>
-      <w:r>
-        <w:rPr>
-          <w:rFonts w:eastAsiaTheme="minorEastAsia"/>
+        <w:t>7</w:t>
+      </w:r>
+      <w:r>
+        <w:rPr>
+          <w:rFonts w:ascii="Cambria Math" w:eastAsiaTheme="minorEastAsia" w:hAnsi="Cambria Math" w:cs="Cambria Math"/>
         </w:rPr>
         <w:fldChar w:fldCharType="end"/>
       </w:r>
       <w:r>
         <w:rPr>
-          <w:rFonts w:eastAsiaTheme="minorEastAsia"/>
-        </w:rPr>
-        <w:t>)</w:t>
-      </w:r>
-      <w:r>
-        <w:rPr>
-          <w:rFonts w:eastAsiaTheme="minorEastAsia"/>
-        </w:rPr>
-        <w:t xml:space="preserve">, se puede observar, tal y como muestra la </w:t>
-      </w:r>
-      <w:r>
-        <w:rPr>
-          <w:rFonts w:eastAsiaTheme="minorEastAsia"/>
-        </w:rPr>
-        <w:fldChar w:fldCharType="begin"/>
-      </w:r>
-      <w:r>
-        <w:rPr>
-          <w:rFonts w:eastAsiaTheme="minorEastAsia"/>
-        </w:rPr>
-        <w:instrText xml:space="preserve"> REF _Ref105588496 \h </w:instrText>
-      </w:r>
-      <w:r>
-        <w:rPr>
-          <w:rFonts w:eastAsiaTheme="minorEastAsia"/>
-        </w:rPr>
-      </w:r>
-      <w:r>
-        <w:rPr>
-          <w:rFonts w:eastAsiaTheme="minorEastAsia"/>
-        </w:rPr>
-        <w:fldChar w:fldCharType="separate"/>
-      </w:r>
-      <w:r>
-        <w:t xml:space="preserve">Figura </w:t>
-      </w:r>
-      <w:r>
-        <w:rPr>
-          <w:noProof/>
-        </w:rPr>
-        <w:t>7</w:t>
-      </w:r>
-      <w:r>
-        <w:rPr>
-          <w:rFonts w:eastAsiaTheme="minorEastAsia"/>
-        </w:rPr>
-        <w:fldChar w:fldCharType="end"/>
-      </w:r>
-      <w:r>
-        <w:rPr>
-          <w:rFonts w:eastAsiaTheme="minorEastAsia"/>
-        </w:rPr>
-        <w:t xml:space="preserve">, que la </w:t>
-      </w:r>
-      <w:r>
-        <w:rPr>
-          <w:rFonts w:eastAsiaTheme="minorEastAsia"/>
-        </w:rPr>
-        <w:t>componente</w:t>
-      </w:r>
-      <w:r>
-        <w:rPr>
-          <w:rFonts w:eastAsiaTheme="minorEastAsia"/>
-        </w:rPr>
-        <w:t xml:space="preserve"> de interés </w:t>
-      </w:r>
-      <w:r>
-        <w:rPr>
-          <w:rFonts w:eastAsiaTheme="minorEastAsia"/>
+          <w:rFonts w:ascii="Cambria Math" w:eastAsiaTheme="minorEastAsia" w:hAnsi="Cambria Math" w:cs="Cambria Math"/>
+        </w:rPr>
+        <w:t>.</w:t>
+      </w:r>
+      <w:r>
+        <w:rPr>
+          <w:rFonts w:ascii="Cambria Math" w:eastAsiaTheme="minorEastAsia" w:hAnsi="Cambria Math" w:cs="Cambria Math"/>
+        </w:rPr>
+        <w:t xml:space="preserve"> Esta proyección se logra multiplicando </w:t>
+      </w:r>
+      <w:proofErr w:type="spellStart"/>
+      <w:r>
+        <w:rPr>
+          <w:rFonts w:ascii="Cambria Math" w:eastAsiaTheme="minorEastAsia" w:hAnsi="Cambria Math" w:cs="Cambria Math"/>
+        </w:rPr>
+        <w:t>Fy</w:t>
+      </w:r>
+      <w:proofErr w:type="spellEnd"/>
+      <w:r>
+        <w:rPr>
+          <w:rFonts w:ascii="Cambria Math" w:eastAsiaTheme="minorEastAsia" w:hAnsi="Cambria Math" w:cs="Cambria Math"/>
+        </w:rPr>
+        <w:t xml:space="preserve"> </w:t>
+      </w:r>
+      <w:r>
+        <w:rPr>
+          <w:rFonts w:ascii="Cambria Math" w:eastAsiaTheme="minorEastAsia" w:hAnsi="Cambria Math" w:cs="Cambria Math"/>
+        </w:rPr>
+        <w:t xml:space="preserve">por el coseno del ángulo de </w:t>
+      </w:r>
+      <w:r>
+        <w:rPr>
+          <w:rFonts w:ascii="Cambria Math" w:eastAsiaTheme="minorEastAsia" w:hAnsi="Cambria Math" w:cs="Cambria Math"/>
           <w:b/>
           <w:bCs/>
         </w:rPr>
-        <w:t xml:space="preserve">F’ es función tanto de </w:t>
-      </w:r>
-      <w:r>
-        <w:rPr>
-          <w:rFonts w:eastAsiaTheme="minorEastAsia" w:cstheme="minorHAnsi"/>
+        <w:t xml:space="preserve">offset α, definido como el </w:t>
+      </w:r>
+      <w:r>
+        <w:rPr>
+          <w:rFonts w:ascii="Cambria Math" w:eastAsiaTheme="minorEastAsia" w:hAnsi="Cambria Math" w:cs="Cambria Math"/>
           <w:b/>
           <w:bCs/>
         </w:rPr>
-        <w:t>α</w:t>
-      </w:r>
-      <w:r>
-        <w:rPr>
-          <w:rFonts w:eastAsiaTheme="minorEastAsia" w:cstheme="minorHAnsi"/>
+        <w:t>ángulo</w:t>
+      </w:r>
+      <w:r>
+        <w:rPr>
+          <w:rFonts w:ascii="Cambria Math" w:eastAsiaTheme="minorEastAsia" w:hAnsi="Cambria Math" w:cs="Cambria Math"/>
           <w:b/>
           <w:bCs/>
         </w:rPr>
-        <w:t xml:space="preserve"> como de </w:t>
-      </w:r>
-      <w:proofErr w:type="spellStart"/>
-      <w:r>
-        <w:rPr>
-          <w:rFonts w:eastAsiaTheme="minorEastAsia" w:cstheme="minorHAnsi"/>
+        <w:t xml:space="preserve"> entre </w:t>
+      </w:r>
+      <w:r>
+        <w:rPr>
+          <w:rFonts w:ascii="Cambria Math" w:eastAsiaTheme="minorEastAsia" w:hAnsi="Cambria Math" w:cs="Cambria Math"/>
           <w:b/>
           <w:bCs/>
         </w:rPr>
-        <w:t>Ѳp</w:t>
-      </w:r>
-      <w:proofErr w:type="spellEnd"/>
-      <w:r>
-        <w:rPr>
-          <w:rFonts w:eastAsiaTheme="minorEastAsia" w:cstheme="minorHAnsi"/>
+        <w:t>⊥L</w:t>
+      </w:r>
+      <w:r>
+        <w:rPr>
+          <w:rFonts w:ascii="Cambria Math" w:eastAsiaTheme="minorEastAsia" w:hAnsi="Cambria Math" w:cs="Cambria Math"/>
           <w:b/>
           <w:bCs/>
         </w:rPr>
-        <w:t>(t)</w:t>
-      </w:r>
-      <w:r>
-        <w:rPr>
-          <w:rFonts w:eastAsiaTheme="minorEastAsia" w:cstheme="minorHAnsi"/>
-        </w:rPr>
-        <w:t xml:space="preserve"> siguiendo la</w:t>
-      </w:r>
-      <w:r>
-        <w:rPr>
-          <w:rFonts w:eastAsiaTheme="minorEastAsia" w:cstheme="minorHAnsi"/>
-        </w:rPr>
-        <w:t>s</w:t>
-      </w:r>
-      <w:r>
-        <w:rPr>
-          <w:rFonts w:eastAsiaTheme="minorEastAsia" w:cstheme="minorHAnsi"/>
-        </w:rPr>
-        <w:t xml:space="preserve"> </w:t>
-      </w:r>
-      <w:r>
-        <w:rPr>
-          <w:rFonts w:eastAsiaTheme="minorEastAsia" w:cstheme="minorHAnsi"/>
-        </w:rPr>
-        <w:t xml:space="preserve">ecuaciones </w:t>
-      </w:r>
-      <w:r>
-        <w:rPr>
-          <w:rFonts w:eastAsiaTheme="minorEastAsia" w:cstheme="minorHAnsi"/>
-        </w:rPr>
-        <w:t>(1</w:t>
-      </w:r>
-      <w:r>
-        <w:rPr>
-          <w:rFonts w:eastAsiaTheme="minorEastAsia" w:cstheme="minorHAnsi"/>
-        </w:rPr>
-        <w:t>8</w:t>
-      </w:r>
-      <w:r>
-        <w:rPr>
-          <w:rFonts w:eastAsiaTheme="minorEastAsia" w:cstheme="minorHAnsi"/>
-        </w:rPr>
-        <w:t>)</w:t>
-      </w:r>
-      <w:r>
-        <w:rPr>
-          <w:rFonts w:eastAsiaTheme="minorEastAsia" w:cstheme="minorHAnsi"/>
-        </w:rPr>
-        <w:t xml:space="preserve"> y (19)</w:t>
-      </w:r>
-      <w:r>
-        <w:rPr>
-          <w:rFonts w:eastAsiaTheme="minorEastAsia" w:cstheme="minorHAnsi"/>
-        </w:rPr>
-        <w:t>:</w:t>
-      </w:r>
-    </w:p>
-    <w:p>
-      <w:pPr>
-        <w:rPr>
-          <w:rFonts w:eastAsiaTheme="minorEastAsia" w:cstheme="minorHAnsi"/>
-        </w:rPr>
-      </w:pPr>
-      <m:oMathPara>
-        <m:oMath>
-          <m:r>
-            <w:rPr>
-              <w:rFonts w:ascii="Cambria Math" w:eastAsiaTheme="minorEastAsia" w:hAnsi="Cambria Math" w:cstheme="minorHAnsi"/>
-            </w:rPr>
-            <m:t>β=90-</m:t>
-          </m:r>
-          <m:r>
-            <m:rPr>
-              <m:sty m:val="p"/>
-            </m:rPr>
-            <w:rPr>
-              <w:rFonts w:ascii="Cambria Math" w:eastAsiaTheme="minorEastAsia" w:hAnsi="Cambria Math" w:cstheme="minorHAnsi"/>
-            </w:rPr>
-            <m:t>α</m:t>
-          </m:r>
-          <m:r>
-            <m:rPr>
-              <m:sty m:val="p"/>
-            </m:rPr>
-            <w:rPr>
-              <w:rFonts w:ascii="Cambria Math" w:eastAsiaTheme="minorEastAsia" w:cstheme="minorHAnsi"/>
-            </w:rPr>
-            <m:t>-</m:t>
-          </m:r>
-          <m:r>
-            <m:rPr>
-              <m:sty m:val="p"/>
-            </m:rPr>
-            <w:rPr>
-              <w:rFonts w:ascii="Cambria Math" w:eastAsiaTheme="minorEastAsia" w:hAnsi="Cambria Math" w:cstheme="minorHAnsi"/>
-            </w:rPr>
-            <m:t>Ѳp</m:t>
-          </m:r>
-          <m:d>
-            <m:dPr>
-              <m:ctrlPr>
-                <w:rPr>
-                  <w:rFonts w:ascii="Cambria Math" w:eastAsiaTheme="minorEastAsia" w:hAnsi="Cambria Math" w:cstheme="minorHAnsi"/>
-                </w:rPr>
-              </m:ctrlPr>
-            </m:dPr>
-            <m:e>
-              <m:r>
-                <m:rPr>
-                  <m:sty m:val="p"/>
-                </m:rPr>
-                <w:rPr>
-                  <w:rFonts w:ascii="Cambria Math" w:eastAsiaTheme="minorEastAsia" w:hAnsi="Cambria Math" w:cstheme="minorHAnsi"/>
-                </w:rPr>
-                <m:t>t</m:t>
-              </m:r>
-            </m:e>
-          </m:d>
-          <m:r>
-            <m:rPr>
-              <m:sty m:val="p"/>
-            </m:rPr>
-            <w:rPr>
-              <w:rFonts w:ascii="Cambria Math" w:eastAsiaTheme="minorEastAsia" w:hAnsi="Cambria Math" w:cstheme="minorHAnsi"/>
-            </w:rPr>
-            <m:t xml:space="preserve">         (18)</m:t>
-          </m:r>
-          <m:r>
-            <m:rPr>
-              <m:sty m:val="p"/>
-            </m:rPr>
-            <w:rPr>
-              <w:rFonts w:ascii="Cambria Math" w:eastAsiaTheme="minorEastAsia" w:hAnsi="Cambria Math" w:cstheme="minorHAnsi"/>
-            </w:rPr>
-            <m:t xml:space="preserve"> </m:t>
-          </m:r>
-        </m:oMath>
-      </m:oMathPara>
-    </w:p>
-    <w:p>
-      <m:oMathPara>
-        <m:oMath>
-          <m:sSup>
-            <m:sSupPr>
-              <m:ctrlPr>
-                <w:rPr>
-                  <w:rFonts w:ascii="Cambria Math" w:hAnsi="Cambria Math"/>
-                  <w:i/>
-                </w:rPr>
-              </m:ctrlPr>
-            </m:sSupPr>
-            <m:e>
-              <m:r>
-                <w:rPr>
-                  <w:rFonts w:ascii="Cambria Math" w:hAnsi="Cambria Math"/>
-                </w:rPr>
-                <m:t>F</m:t>
-              </m:r>
-            </m:e>
-            <m:sup>
-              <m:r>
-                <w:rPr>
-                  <w:rFonts w:ascii="Cambria Math" w:hAnsi="Cambria Math"/>
-                </w:rPr>
-                <m:t>'</m:t>
-              </m:r>
-            </m:sup>
-          </m:sSup>
-          <m:d>
-            <m:dPr>
-              <m:ctrlPr>
-                <w:rPr>
-                  <w:rFonts w:ascii="Cambria Math" w:hAnsi="Cambria Math"/>
-                  <w:i/>
-                </w:rPr>
-              </m:ctrlPr>
-            </m:dPr>
-            <m:e>
-              <m:r>
-                <w:rPr>
-                  <w:rFonts w:ascii="Cambria Math" w:hAnsi="Cambria Math"/>
-                </w:rPr>
-                <m:t>t</m:t>
-              </m:r>
-            </m:e>
-          </m:d>
-          <m:r>
-            <w:rPr>
-              <w:rFonts w:ascii="Cambria Math" w:hAnsi="Cambria Math"/>
-            </w:rPr>
-            <m:t>=F</m:t>
-          </m:r>
-          <m:d>
-            <m:dPr>
-              <m:ctrlPr>
-                <w:rPr>
-                  <w:rFonts w:ascii="Cambria Math" w:hAnsi="Cambria Math"/>
-                  <w:i/>
-                </w:rPr>
-              </m:ctrlPr>
-            </m:dPr>
-            <m:e>
-              <m:r>
-                <w:rPr>
-                  <w:rFonts w:ascii="Cambria Math" w:hAnsi="Cambria Math"/>
-                </w:rPr>
-                <m:t>t</m:t>
-              </m:r>
-            </m:e>
-          </m:d>
-          <m:r>
-            <w:rPr>
-              <w:rFonts w:ascii="Cambria Math" w:hAnsi="Cambria Math"/>
-            </w:rPr>
-            <m:t>*</m:t>
-          </m:r>
-          <m:func>
-            <m:funcPr>
-              <m:ctrlPr>
-                <w:rPr>
-                  <w:rFonts w:ascii="Cambria Math" w:hAnsi="Cambria Math"/>
-                  <w:i/>
-                </w:rPr>
-              </m:ctrlPr>
-            </m:funcPr>
-            <m:fName>
-              <m:r>
-                <m:rPr>
-                  <m:sty m:val="p"/>
-                </m:rPr>
-                <w:rPr>
-                  <w:rFonts w:ascii="Cambria Math" w:hAnsi="Cambria Math"/>
-                </w:rPr>
-                <m:t>cos</m:t>
-              </m:r>
-            </m:fName>
-            <m:e>
-              <m:d>
-                <m:dPr>
-                  <m:ctrlPr>
-                    <w:rPr>
-                      <w:rFonts w:ascii="Cambria Math" w:hAnsi="Cambria Math"/>
-                      <w:i/>
-                    </w:rPr>
-                  </m:ctrlPr>
-                </m:dPr>
-                <m:e>
-                  <m:r>
-                    <w:rPr>
-                      <w:rFonts w:ascii="Cambria Math" w:eastAsiaTheme="minorEastAsia" w:hAnsi="Cambria Math" w:cstheme="minorHAnsi"/>
-                    </w:rPr>
-                    <m:t>β</m:t>
-                  </m:r>
-                </m:e>
-              </m:d>
-            </m:e>
-          </m:func>
-          <m:r>
-            <w:rPr>
-              <w:rFonts w:ascii="Cambria Math" w:hAnsi="Cambria Math"/>
-            </w:rPr>
-            <m:t xml:space="preserve">     (1</m:t>
-          </m:r>
-          <m:r>
-            <w:rPr>
-              <w:rFonts w:ascii="Cambria Math" w:hAnsi="Cambria Math"/>
-            </w:rPr>
-            <m:t>9</m:t>
-          </m:r>
-          <m:r>
-            <w:rPr>
-              <w:rFonts w:ascii="Cambria Math" w:hAnsi="Cambria Math"/>
-            </w:rPr>
-            <m:t>)</m:t>
-          </m:r>
-        </m:oMath>
-      </m:oMathPara>
+        <w:t xml:space="preserve"> y </w:t>
+      </w:r>
+      <w:r>
+        <w:rPr>
+          <w:rFonts w:ascii="Cambria Math" w:eastAsiaTheme="minorEastAsia" w:hAnsi="Cambria Math" w:cs="Cambria Math"/>
+          <w:b/>
+          <w:bCs/>
+        </w:rPr>
+        <w:t>⊥S</w:t>
+      </w:r>
+      <w:r>
+        <w:rPr>
+          <w:rFonts w:ascii="Cambria Math" w:eastAsiaTheme="minorEastAsia" w:hAnsi="Cambria Math" w:cs="Cambria Math"/>
+        </w:rPr>
+        <w:t>.</w:t>
+      </w:r>
     </w:p>
     <w:p>
       <w:pPr>
         <w:keepNext/>
+        <w:jc w:val="center"/>
       </w:pPr>
       <w:r>
         <w:rPr>
           <w:noProof/>
         </w:rPr>
         <w:drawing>
-          <wp:inline distT="0" distB="0" distL="0" distR="0" wp14:anchorId="1549479D" wp14:editId="235A8099">
-            <wp:extent cx="5400040" cy="3300095"/>
-            <wp:effectExtent l="0" t="0" r="0" b="0"/>
-            <wp:docPr id="9" name="Imagen 9" descr="Diagrama, Dibujo de ingeniería&#10;&#10;Descripción generada automáticamente"/>
+          <wp:inline distT="0" distB="0" distL="0" distR="0" wp14:anchorId="0F07A299" wp14:editId="1CAE3B0C">
+            <wp:extent cx="4284027" cy="2791691"/>
+            <wp:effectExtent l="0" t="0" r="2540" b="8890"/>
+            <wp:docPr id="18" name="Imagen 18" descr="Diagrama&#10;&#10;Descripción generada automáticamente"/>
             <wp:cNvGraphicFramePr>
               <a:graphicFrameLocks xmlns:a="http://schemas.openxmlformats.org/drawingml/2006/main" noChangeAspect="1"/>
             </wp:cNvGraphicFramePr>
@@ -4927,7 +5201,7 @@
               <a:graphicData uri="http://schemas.openxmlformats.org/drawingml/2006/picture">
                 <pic:pic xmlns:pic="http://schemas.openxmlformats.org/drawingml/2006/picture">
                   <pic:nvPicPr>
-                    <pic:cNvPr id="9" name="Imagen 9" descr="Diagrama, Dibujo de ingeniería&#10;&#10;Descripción generada automáticamente"/>
+                    <pic:cNvPr id="18" name="Imagen 18" descr="Diagrama&#10;&#10;Descripción generada automáticamente"/>
                     <pic:cNvPicPr>
                       <a:picLocks noChangeAspect="1" noChangeArrowheads="1"/>
                     </pic:cNvPicPr>
@@ -4948,7 +5222,7 @@
                   <pic:spPr bwMode="auto">
                     <a:xfrm>
                       <a:off x="0" y="0"/>
-                      <a:ext cx="5400040" cy="3300095"/>
+                      <a:ext cx="4302634" cy="2803816"/>
                     </a:xfrm>
                     <a:prstGeom prst="rect">
                       <a:avLst/>
@@ -4964,16 +5238,22 @@
           </wp:inline>
         </w:drawing>
       </w:r>
+      <w:r>
+        <w:rPr>
+          <w:noProof/>
+        </w:rPr>
+        <w:t xml:space="preserve"> </w:t>
+      </w:r>
     </w:p>
     <w:p>
       <w:pPr>
         <w:pStyle w:val="Descripcin"/>
         <w:jc w:val="center"/>
         <w:rPr>
-          <w:rFonts w:eastAsiaTheme="minorEastAsia" w:cstheme="minorHAnsi"/>
-        </w:rPr>
-      </w:pPr>
-      <w:bookmarkStart w:id="7" w:name="_Ref105588496"/>
+          <w:rFonts w:eastAsiaTheme="minorEastAsia"/>
+        </w:rPr>
+      </w:pPr>
+      <w:bookmarkStart w:id="7" w:name="_Ref105622068"/>
       <w:r>
         <w:t xml:space="preserve">Figura </w:t>
       </w:r>
@@ -4993,63 +5273,429 @@
         <w:rPr>
           <w:rFonts w:eastAsiaTheme="minorEastAsia" w:cstheme="minorHAnsi"/>
         </w:rPr>
-        <w:t>α</w:t>
-      </w:r>
-      <w:r>
-        <w:rPr>
-          <w:rFonts w:eastAsiaTheme="minorEastAsia" w:cstheme="minorHAnsi"/>
-        </w:rPr>
+        <w:t>α.</w:t>
+      </w:r>
+    </w:p>
+    <w:p>
+      <w:pPr>
+        <w:rPr>
+          <w:rFonts w:eastAsiaTheme="minorEastAsia"/>
+        </w:rPr>
+      </w:pPr>
+      <w:r>
+        <w:rPr>
+          <w:rFonts w:eastAsiaTheme="minorEastAsia"/>
+        </w:rPr>
+        <w:t>La aportación</w:t>
+      </w:r>
+      <w:r>
+        <w:rPr>
+          <w:rFonts w:eastAsiaTheme="minorEastAsia"/>
+        </w:rPr>
+        <w:t xml:space="preserve"> </w:t>
+      </w:r>
+      <w:r>
+        <w:rPr>
+          <w:rFonts w:eastAsiaTheme="minorEastAsia"/>
+        </w:rPr>
+        <w:t xml:space="preserve">a la fuerza F de </w:t>
+      </w:r>
+      <w:proofErr w:type="spellStart"/>
+      <w:r>
+        <w:rPr>
+          <w:rFonts w:eastAsiaTheme="minorEastAsia"/>
+        </w:rPr>
+        <w:t>Fy</w:t>
+      </w:r>
+      <w:proofErr w:type="spellEnd"/>
+      <w:r>
+        <w:rPr>
+          <w:rFonts w:eastAsiaTheme="minorEastAsia"/>
+        </w:rPr>
+        <w:t>,</w:t>
+      </w:r>
+      <w:r>
+        <w:rPr>
+          <w:rFonts w:eastAsiaTheme="minorEastAsia"/>
+        </w:rPr>
+        <w:t xml:space="preserve"> </w:t>
+      </w:r>
+      <m:oMath>
+        <m:sSub>
+          <m:sSubPr>
+            <m:ctrlPr>
+              <w:rPr>
+                <w:rFonts w:ascii="Cambria Math" w:hAnsi="Cambria Math"/>
+                <w:i/>
+              </w:rPr>
+            </m:ctrlPr>
+          </m:sSubPr>
+          <m:e>
+            <m:r>
+              <w:rPr>
+                <w:rFonts w:ascii="Cambria Math" w:hAnsi="Cambria Math"/>
+              </w:rPr>
+              <m:t>F</m:t>
+            </m:r>
+          </m:e>
+          <m:sub>
+            <m:r>
+              <w:rPr>
+                <w:rFonts w:ascii="Cambria Math" w:hAnsi="Cambria Math"/>
+              </w:rPr>
+              <m:t>Fy</m:t>
+            </m:r>
+          </m:sub>
+        </m:sSub>
+      </m:oMath>
+      <w:r>
+        <w:rPr>
+          <w:rFonts w:eastAsiaTheme="minorEastAsia"/>
+        </w:rPr>
+        <w:t>,</w:t>
+      </w:r>
+      <w:r>
+        <w:rPr>
+          <w:rFonts w:eastAsiaTheme="minorEastAsia"/>
+        </w:rPr>
+        <w:t xml:space="preserve"> será entonces la mostrada en la ecuación (1</w:t>
+      </w:r>
+      <w:r>
+        <w:rPr>
+          <w:rFonts w:eastAsiaTheme="minorEastAsia"/>
+        </w:rPr>
+        <w:t>9</w:t>
+      </w:r>
+      <w:r>
+        <w:rPr>
+          <w:rFonts w:eastAsiaTheme="minorEastAsia"/>
+        </w:rPr>
+        <w:t>)</w:t>
+      </w:r>
+    </w:p>
+    <w:p>
+      <m:oMathPara>
+        <m:oMath>
+          <m:sSub>
+            <m:sSubPr>
+              <m:ctrlPr>
+                <w:rPr>
+                  <w:rFonts w:ascii="Cambria Math" w:hAnsi="Cambria Math"/>
+                  <w:i/>
+                </w:rPr>
+              </m:ctrlPr>
+            </m:sSubPr>
+            <m:e>
+              <m:r>
+                <w:rPr>
+                  <w:rFonts w:ascii="Cambria Math" w:hAnsi="Cambria Math"/>
+                </w:rPr>
+                <m:t>F</m:t>
+              </m:r>
+            </m:e>
+            <m:sub>
+              <m:r>
+                <w:rPr>
+                  <w:rFonts w:ascii="Cambria Math" w:hAnsi="Cambria Math"/>
+                </w:rPr>
+                <m:t>Fy</m:t>
+              </m:r>
+            </m:sub>
+          </m:sSub>
+          <m:d>
+            <m:dPr>
+              <m:ctrlPr>
+                <w:rPr>
+                  <w:rFonts w:ascii="Cambria Math" w:hAnsi="Cambria Math"/>
+                  <w:i/>
+                </w:rPr>
+              </m:ctrlPr>
+            </m:dPr>
+            <m:e>
+              <m:r>
+                <w:rPr>
+                  <w:rFonts w:ascii="Cambria Math" w:hAnsi="Cambria Math"/>
+                </w:rPr>
+                <m:t>t</m:t>
+              </m:r>
+            </m:e>
+          </m:d>
+          <m:r>
+            <w:rPr>
+              <w:rFonts w:ascii="Cambria Math" w:hAnsi="Cambria Math"/>
+            </w:rPr>
+            <m:t>=F</m:t>
+          </m:r>
+          <m:r>
+            <w:rPr>
+              <w:rFonts w:ascii="Cambria Math" w:hAnsi="Cambria Math"/>
+            </w:rPr>
+            <m:t>y</m:t>
+          </m:r>
+          <m:d>
+            <m:dPr>
+              <m:ctrlPr>
+                <w:rPr>
+                  <w:rFonts w:ascii="Cambria Math" w:hAnsi="Cambria Math"/>
+                  <w:i/>
+                </w:rPr>
+              </m:ctrlPr>
+            </m:dPr>
+            <m:e>
+              <m:r>
+                <w:rPr>
+                  <w:rFonts w:ascii="Cambria Math" w:hAnsi="Cambria Math"/>
+                </w:rPr>
+                <m:t>t</m:t>
+              </m:r>
+            </m:e>
+          </m:d>
+          <m:r>
+            <w:rPr>
+              <w:rFonts w:ascii="Cambria Math" w:hAnsi="Cambria Math"/>
+            </w:rPr>
+            <m:t>*</m:t>
+          </m:r>
+          <m:func>
+            <m:funcPr>
+              <m:ctrlPr>
+                <w:rPr>
+                  <w:rFonts w:ascii="Cambria Math" w:hAnsi="Cambria Math"/>
+                  <w:i/>
+                </w:rPr>
+              </m:ctrlPr>
+            </m:funcPr>
+            <m:fName>
+              <m:r>
+                <m:rPr>
+                  <m:sty m:val="p"/>
+                </m:rPr>
+                <w:rPr>
+                  <w:rFonts w:ascii="Cambria Math" w:hAnsi="Cambria Math"/>
+                </w:rPr>
+                <m:t>cos</m:t>
+              </m:r>
+            </m:fName>
+            <m:e>
+              <m:d>
+                <m:dPr>
+                  <m:ctrlPr>
+                    <w:rPr>
+                      <w:rFonts w:ascii="Cambria Math" w:hAnsi="Cambria Math"/>
+                      <w:i/>
+                    </w:rPr>
+                  </m:ctrlPr>
+                </m:dPr>
+                <m:e>
+                  <m:r>
+                    <m:rPr>
+                      <m:sty m:val="p"/>
+                    </m:rPr>
+                    <w:rPr>
+                      <w:rFonts w:ascii="Cambria Math" w:eastAsiaTheme="minorEastAsia" w:hAnsi="Cambria Math" w:cstheme="minorHAnsi"/>
+                    </w:rPr>
+                    <m:t>α</m:t>
+                  </m:r>
+                </m:e>
+              </m:d>
+            </m:e>
+          </m:func>
+          <m:r>
+            <w:rPr>
+              <w:rFonts w:ascii="Cambria Math" w:hAnsi="Cambria Math"/>
+            </w:rPr>
+            <m:t xml:space="preserve">     (1</m:t>
+          </m:r>
+          <m:r>
+            <w:rPr>
+              <w:rFonts w:ascii="Cambria Math" w:hAnsi="Cambria Math"/>
+            </w:rPr>
+            <m:t>9</m:t>
+          </m:r>
+          <m:r>
+            <w:rPr>
+              <w:rFonts w:ascii="Cambria Math" w:hAnsi="Cambria Math"/>
+            </w:rPr>
+            <m:t>)</m:t>
+          </m:r>
+        </m:oMath>
+      </m:oMathPara>
+    </w:p>
+    <w:p>
+      <w:pPr>
+        <w:rPr>
+          <w:rFonts w:asciiTheme="majorHAnsi" w:eastAsiaTheme="minorEastAsia" w:hAnsiTheme="majorHAnsi" w:cstheme="majorBidi"/>
+          <w:color w:val="1F3763" w:themeColor="accent1" w:themeShade="7F"/>
+          <w:sz w:val="24"/>
+          <w:szCs w:val="24"/>
+        </w:rPr>
+      </w:pPr>
+      <w:r>
+        <w:rPr>
+          <w:rFonts w:eastAsiaTheme="minorEastAsia"/>
+        </w:rPr>
+        <w:br w:type="page"/>
+      </w:r>
+    </w:p>
+    <w:p>
+      <w:pPr>
+        <w:pStyle w:val="Ttulo3"/>
+        <w:rPr>
+          <w:rFonts w:eastAsiaTheme="minorEastAsia"/>
+        </w:rPr>
+      </w:pPr>
+      <w:r>
+        <w:rPr>
+          <w:rFonts w:eastAsiaTheme="minorEastAsia"/>
+        </w:rPr>
+        <w:lastRenderedPageBreak/>
+        <w:t xml:space="preserve">Efecto de la fuerza </w:t>
+      </w:r>
+      <w:r>
+        <w:rPr>
+          <w:rFonts w:eastAsiaTheme="minorEastAsia"/>
+        </w:rPr>
+        <w:t>peso</w:t>
+      </w:r>
+    </w:p>
+    <w:p>
+      <w:r>
+        <w:t>Para facilitar la claridad en el estudio de</w:t>
+      </w:r>
+      <w:r>
+        <w:t xml:space="preserve"> la aportación</w:t>
+      </w:r>
+      <w:r>
+        <w:t xml:space="preserve"> de la fuerza peso </w:t>
+      </w:r>
+      <w:r>
+        <w:t>a</w:t>
+      </w:r>
+      <w:r>
+        <w:t xml:space="preserve"> la fuerza F,</w:t>
+      </w:r>
+      <w:r>
+        <w:rPr>
+          <w:rFonts w:ascii="Cambria Math" w:hAnsi="Cambria Math"/>
+          <w:i/>
+        </w:rPr>
+        <w:t xml:space="preserve"> </w:t>
+      </w:r>
+      <m:oMath>
+        <m:sSub>
+          <m:sSubPr>
+            <m:ctrlPr>
+              <w:rPr>
+                <w:rFonts w:ascii="Cambria Math" w:hAnsi="Cambria Math"/>
+                <w:i/>
+              </w:rPr>
+            </m:ctrlPr>
+          </m:sSubPr>
+          <m:e>
+            <m:r>
+              <w:rPr>
+                <w:rFonts w:ascii="Cambria Math" w:hAnsi="Cambria Math"/>
+              </w:rPr>
+              <m:t>F</m:t>
+            </m:r>
+          </m:e>
+          <m:sub>
+            <m:r>
+              <w:rPr>
+                <w:rFonts w:ascii="Cambria Math" w:hAnsi="Cambria Math"/>
+              </w:rPr>
+              <m:t>Mg</m:t>
+            </m:r>
+          </m:sub>
+        </m:sSub>
+      </m:oMath>
+      <w:r>
+        <w:t xml:space="preserve"> , se hará sobre el esquema de la </w:t>
+      </w:r>
+      <w:r>
+        <w:fldChar w:fldCharType="begin"/>
+      </w:r>
+      <w:r>
+        <w:instrText xml:space="preserve"> REF _Ref105621820 \h </w:instrText>
+      </w:r>
+      <w:r>
+        <w:fldChar w:fldCharType="separate"/>
+      </w:r>
+      <w:r>
+        <w:t xml:space="preserve">Figura </w:t>
+      </w:r>
+      <w:r>
+        <w:rPr>
+          <w:noProof/>
+        </w:rPr>
+        <w:t>6</w:t>
+      </w:r>
+      <w:r>
+        <w:fldChar w:fldCharType="end"/>
+      </w:r>
+      <w:r>
+        <w:t>, rotado un cierto ángulo,</w:t>
+      </w:r>
+      <w:r>
+        <w:rPr>
+          <w:rFonts w:ascii="Cambria Math" w:hAnsi="Cambria Math" w:cs="GreekC"/>
+          <w:i/>
+        </w:rPr>
+        <w:t xml:space="preserve"> </w:t>
+      </w:r>
+      <m:oMath>
+        <m:r>
+          <w:rPr>
+            <w:rFonts w:ascii="Cambria Math" w:hAnsi="Cambria Math" w:cs="GreekC"/>
+          </w:rPr>
+          <m:t>Ѳp(t)</m:t>
+        </m:r>
+      </m:oMath>
+      <w:r>
+        <w:t xml:space="preserve"> </w:t>
+      </w:r>
+      <w:r>
+        <w:t xml:space="preserve">como se aprecia en la </w:t>
+      </w:r>
+      <w:r>
+        <w:fldChar w:fldCharType="begin"/>
+      </w:r>
+      <w:r>
+        <w:instrText xml:space="preserve"> REF _Ref105622995 \h </w:instrText>
+      </w:r>
+      <w:r>
+        <w:fldChar w:fldCharType="separate"/>
+      </w:r>
+      <w:r>
+        <w:t xml:space="preserve">Figura </w:t>
+      </w:r>
+      <w:r>
+        <w:rPr>
+          <w:noProof/>
+        </w:rPr>
+        <w:t>8</w:t>
+      </w:r>
+      <w:r>
+        <w:fldChar w:fldCharType="end"/>
+      </w:r>
+      <w:r>
         <w:t>.</w:t>
       </w:r>
     </w:p>
     <w:p>
-      <w:r>
-        <w:br w:type="page"/>
-      </w:r>
-    </w:p>
-    <w:p>
-      <w:r>
-        <w:lastRenderedPageBreak/>
-        <w:t xml:space="preserve">Se puede observar de manera gráfica la obtención de F’ en la </w:t>
-      </w:r>
-      <w:r>
-        <w:fldChar w:fldCharType="begin"/>
-      </w:r>
-      <w:r>
-        <w:instrText xml:space="preserve"> REF _Ref105590134 \h </w:instrText>
-      </w:r>
-      <w:r>
-        <w:fldChar w:fldCharType="separate"/>
-      </w:r>
-      <w:r>
-        <w:t xml:space="preserve">Figura </w:t>
-      </w:r>
+      <w:pPr>
+        <w:keepNext/>
+        <w:jc w:val="center"/>
+      </w:pPr>
       <w:r>
         <w:rPr>
           <w:noProof/>
         </w:rPr>
-        <w:t>8</w:t>
-      </w:r>
-      <w:r>
-        <w:fldChar w:fldCharType="end"/>
-      </w:r>
-      <w:r>
-        <w:t>.</w:t>
-      </w:r>
-    </w:p>
-    <w:p>
-      <w:pPr>
-        <w:keepNext/>
-      </w:pPr>
-      <w:r>
-        <w:rPr>
-          <w:noProof/>
-        </w:rPr>
         <w:drawing>
-          <wp:inline distT="0" distB="0" distL="0" distR="0" wp14:anchorId="5620368C" wp14:editId="01897977">
-            <wp:extent cx="4946015" cy="3048000"/>
-            <wp:effectExtent l="0" t="0" r="6985" b="0"/>
-            <wp:docPr id="14" name="Imagen 14" descr="Diagrama&#10;&#10;Descripción generada automáticamente"/>
+          <wp:inline distT="0" distB="0" distL="0" distR="0" wp14:anchorId="00ACEB73" wp14:editId="5C88B494">
+            <wp:extent cx="4103159" cy="2195945"/>
+            <wp:effectExtent l="0" t="0" r="0" b="0"/>
+            <wp:docPr id="22" name="Imagen 22" descr="Diagrama&#10;&#10;Descripción generada automáticamente"/>
             <wp:cNvGraphicFramePr>
               <a:graphicFrameLocks xmlns:a="http://schemas.openxmlformats.org/drawingml/2006/main" noChangeAspect="1"/>
             </wp:cNvGraphicFramePr>
@@ -5057,7 +5703,7 @@
               <a:graphicData uri="http://schemas.openxmlformats.org/drawingml/2006/picture">
                 <pic:pic xmlns:pic="http://schemas.openxmlformats.org/drawingml/2006/picture">
                   <pic:nvPicPr>
-                    <pic:cNvPr id="14" name="Imagen 14" descr="Diagrama&#10;&#10;Descripción generada automáticamente"/>
+                    <pic:cNvPr id="22" name="Imagen 22" descr="Diagrama&#10;&#10;Descripción generada automáticamente"/>
                     <pic:cNvPicPr>
                       <a:picLocks noChangeAspect="1" noChangeArrowheads="1"/>
                     </pic:cNvPicPr>
@@ -5078,7 +5724,7 @@
                   <pic:spPr bwMode="auto">
                     <a:xfrm>
                       <a:off x="0" y="0"/>
-                      <a:ext cx="4946015" cy="3048000"/>
+                      <a:ext cx="4133037" cy="2211935"/>
                     </a:xfrm>
                     <a:prstGeom prst="rect">
                       <a:avLst/>
@@ -5100,7 +5746,7 @@
         <w:pStyle w:val="Descripcin"/>
         <w:jc w:val="center"/>
       </w:pPr>
-      <w:bookmarkStart w:id="8" w:name="_Ref105590134"/>
+      <w:bookmarkStart w:id="8" w:name="_Ref105622995"/>
       <w:r>
         <w:t xml:space="preserve">Figura </w:t>
       </w:r>
@@ -5113,29 +5759,692 @@
         </w:r>
       </w:fldSimple>
       <w:bookmarkEnd w:id="8"/>
-      <w:r>
-        <w:t xml:space="preserve">: obtención gráfica fe F’ en función de </w:t>
+    </w:p>
+    <w:p>
+      <w:pPr>
+        <w:rPr>
+          <w:rFonts w:eastAsiaTheme="minorEastAsia"/>
+        </w:rPr>
+      </w:pPr>
+      <w:r>
+        <w:rPr>
+          <w:rFonts w:eastAsiaTheme="minorEastAsia"/>
+        </w:rPr>
+        <w:t xml:space="preserve">En este caso, la aportación a F debida al peso sí varía con el ángulo </w:t>
+      </w:r>
+      <m:oMath>
+        <m:r>
+          <w:rPr>
+            <w:rFonts w:ascii="Cambria Math" w:hAnsi="Cambria Math" w:cs="GreekC"/>
+          </w:rPr>
+          <m:t>Ѳp(t)</m:t>
+        </m:r>
+      </m:oMath>
+      <w:r>
+        <w:t xml:space="preserve"> </w:t>
+      </w:r>
+      <w:r>
+        <w:rPr>
+          <w:rFonts w:eastAsiaTheme="minorEastAsia"/>
+        </w:rPr>
+        <w:t xml:space="preserve">. Esta aportación será la proyección del peso sobre </w:t>
+      </w:r>
+      <w:r>
+        <w:rPr>
+          <w:rFonts w:ascii="Cambria Math" w:eastAsiaTheme="minorEastAsia" w:hAnsi="Cambria Math" w:cs="Cambria Math"/>
+        </w:rPr>
+        <w:t>⊥</w:t>
+      </w:r>
+      <w:r>
+        <w:rPr>
+          <w:rFonts w:ascii="Cambria Math" w:eastAsiaTheme="minorEastAsia" w:hAnsi="Cambria Math" w:cs="Cambria Math"/>
+        </w:rPr>
+        <w:t>S</w:t>
+      </w:r>
+      <w:r>
+        <w:rPr>
+          <w:rFonts w:eastAsiaTheme="minorEastAsia"/>
+        </w:rPr>
+        <w:t>, tal y como se aprecia en la</w:t>
+      </w:r>
+      <w:r>
+        <w:rPr>
+          <w:rFonts w:eastAsiaTheme="minorEastAsia"/>
+        </w:rPr>
+        <w:t xml:space="preserve"> </w:t>
+      </w:r>
+      <w:r>
+        <w:rPr>
+          <w:rFonts w:eastAsiaTheme="minorEastAsia"/>
+        </w:rPr>
+        <w:fldChar w:fldCharType="begin"/>
+      </w:r>
+      <w:r>
+        <w:rPr>
+          <w:rFonts w:eastAsiaTheme="minorEastAsia"/>
+        </w:rPr>
+        <w:instrText xml:space="preserve"> REF _Ref105623971 \h </w:instrText>
+      </w:r>
+      <w:r>
+        <w:rPr>
+          <w:rFonts w:eastAsiaTheme="minorEastAsia"/>
+        </w:rPr>
+      </w:r>
+      <w:r>
+        <w:rPr>
+          <w:rFonts w:eastAsiaTheme="minorEastAsia"/>
+        </w:rPr>
+        <w:fldChar w:fldCharType="separate"/>
+      </w:r>
+      <w:r>
+        <w:t xml:space="preserve">Figura </w:t>
+      </w:r>
+      <w:r>
+        <w:rPr>
+          <w:noProof/>
+        </w:rPr>
+        <w:t>9</w:t>
+      </w:r>
+      <w:r>
+        <w:rPr>
+          <w:rFonts w:eastAsiaTheme="minorEastAsia"/>
+        </w:rPr>
+        <w:fldChar w:fldCharType="end"/>
+      </w:r>
+      <w:r>
+        <w:rPr>
+          <w:rFonts w:eastAsiaTheme="minorEastAsia"/>
+        </w:rPr>
+        <w:t>.</w:t>
+      </w:r>
+      <w:r>
+        <w:rPr>
+          <w:rFonts w:eastAsiaTheme="minorEastAsia"/>
+        </w:rPr>
+        <w:t xml:space="preserve"> Esta proyección se logra </w:t>
+      </w:r>
+      <w:r>
+        <w:rPr>
+          <w:rFonts w:eastAsiaTheme="minorEastAsia"/>
+        </w:rPr>
+        <w:t>multiplicando</w:t>
+      </w:r>
+      <w:r>
+        <w:rPr>
+          <w:rFonts w:eastAsiaTheme="minorEastAsia"/>
+        </w:rPr>
+        <w:t xml:space="preserve"> Mg por el coseno del </w:t>
+      </w:r>
+      <w:r>
+        <w:rPr>
+          <w:rFonts w:eastAsiaTheme="minorEastAsia"/>
+          <w:b/>
+          <w:bCs/>
+        </w:rPr>
+        <w:t xml:space="preserve">ángulo de desfase </w:t>
       </w:r>
       <w:r>
         <w:rPr>
           <w:rFonts w:eastAsiaTheme="minorEastAsia" w:cstheme="minorHAnsi"/>
-        </w:rPr>
-        <w:t xml:space="preserve">α como de </w:t>
+          <w:b/>
+          <w:bCs/>
+        </w:rPr>
+        <w:t>β</w:t>
+      </w:r>
+      <w:r>
+        <w:rPr>
+          <w:rFonts w:eastAsiaTheme="minorEastAsia"/>
+          <w:b/>
+          <w:bCs/>
+        </w:rPr>
+        <w:t xml:space="preserve">, definido como el ángulo entre </w:t>
+      </w:r>
+      <w:r>
+        <w:rPr>
+          <w:rFonts w:ascii="Cambria Math" w:eastAsiaTheme="minorEastAsia" w:hAnsi="Cambria Math" w:cs="Cambria Math"/>
+          <w:b/>
+          <w:bCs/>
+        </w:rPr>
+        <w:t>⊥S</w:t>
+      </w:r>
+      <w:r>
+        <w:rPr>
+          <w:rFonts w:ascii="Cambria Math" w:eastAsiaTheme="minorEastAsia" w:hAnsi="Cambria Math" w:cs="Cambria Math"/>
+          <w:b/>
+          <w:bCs/>
+        </w:rPr>
+        <w:t xml:space="preserve"> y la vertical</w:t>
+      </w:r>
+      <w:r>
+        <w:rPr>
+          <w:rFonts w:ascii="Cambria Math" w:eastAsiaTheme="minorEastAsia" w:hAnsi="Cambria Math" w:cs="Cambria Math"/>
+        </w:rPr>
+        <w:t>.</w:t>
+      </w:r>
+    </w:p>
+    <w:p>
+      <w:pPr>
+        <w:keepNext/>
+        <w:jc w:val="center"/>
+      </w:pPr>
+      <w:r>
+        <w:rPr>
+          <w:rFonts w:eastAsiaTheme="minorEastAsia"/>
+          <w:noProof/>
+        </w:rPr>
+        <w:drawing>
+          <wp:inline distT="0" distB="0" distL="0" distR="0" wp14:anchorId="1B5C8048" wp14:editId="32426C51">
+            <wp:extent cx="4918075" cy="2632075"/>
+            <wp:effectExtent l="0" t="0" r="0" b="0"/>
+            <wp:docPr id="23" name="Imagen 23"/>
+            <wp:cNvGraphicFramePr>
+              <a:graphicFrameLocks xmlns:a="http://schemas.openxmlformats.org/drawingml/2006/main" noChangeAspect="1"/>
+            </wp:cNvGraphicFramePr>
+            <a:graphic xmlns:a="http://schemas.openxmlformats.org/drawingml/2006/main">
+              <a:graphicData uri="http://schemas.openxmlformats.org/drawingml/2006/picture">
+                <pic:pic xmlns:pic="http://schemas.openxmlformats.org/drawingml/2006/picture">
+                  <pic:nvPicPr>
+                    <pic:cNvPr id="0" name="Picture 31"/>
+                    <pic:cNvPicPr>
+                      <a:picLocks noChangeAspect="1" noChangeArrowheads="1"/>
+                    </pic:cNvPicPr>
+                  </pic:nvPicPr>
+                  <pic:blipFill>
+                    <a:blip r:embed="rId13">
+                      <a:extLst>
+                        <a:ext uri="{28A0092B-C50C-407E-A947-70E740481C1C}">
+                          <a14:useLocalDpi xmlns:a14="http://schemas.microsoft.com/office/drawing/2010/main" val="0"/>
+                        </a:ext>
+                      </a:extLst>
+                    </a:blip>
+                    <a:srcRect/>
+                    <a:stretch>
+                      <a:fillRect/>
+                    </a:stretch>
+                  </pic:blipFill>
+                  <pic:spPr bwMode="auto">
+                    <a:xfrm>
+                      <a:off x="0" y="0"/>
+                      <a:ext cx="4918075" cy="2632075"/>
+                    </a:xfrm>
+                    <a:prstGeom prst="rect">
+                      <a:avLst/>
+                    </a:prstGeom>
+                    <a:noFill/>
+                    <a:ln>
+                      <a:noFill/>
+                    </a:ln>
+                  </pic:spPr>
+                </pic:pic>
+              </a:graphicData>
+            </a:graphic>
+          </wp:inline>
+        </w:drawing>
+      </w:r>
+    </w:p>
+    <w:p>
+      <w:pPr>
+        <w:pStyle w:val="Descripcin"/>
+        <w:jc w:val="center"/>
+      </w:pPr>
+      <w:bookmarkStart w:id="9" w:name="_Ref105623971"/>
+      <w:r>
+        <w:t xml:space="preserve">Figura </w:t>
+      </w:r>
+      <w:fldSimple w:instr=" SEQ Figura \* ARABIC ">
+        <w:r>
+          <w:rPr>
+            <w:noProof/>
+          </w:rPr>
+          <w:t>9</w:t>
+        </w:r>
+      </w:fldSimple>
+      <w:bookmarkEnd w:id="9"/>
+    </w:p>
+    <w:p>
+      <w:pPr>
+        <w:rPr>
+          <w:rFonts w:eastAsiaTheme="minorEastAsia"/>
+        </w:rPr>
+      </w:pPr>
+      <w:r>
+        <w:t xml:space="preserve">Por tanto, </w:t>
+      </w:r>
+      <w:r>
+        <w:t xml:space="preserve">la aportación a F de la fuerza peso, </w:t>
+      </w:r>
+      <m:oMath>
+        <m:sSub>
+          <m:sSubPr>
+            <m:ctrlPr>
+              <w:rPr>
+                <w:rFonts w:ascii="Cambria Math" w:hAnsi="Cambria Math"/>
+                <w:i/>
+              </w:rPr>
+            </m:ctrlPr>
+          </m:sSubPr>
+          <m:e>
+            <m:r>
+              <w:rPr>
+                <w:rFonts w:ascii="Cambria Math" w:hAnsi="Cambria Math"/>
+              </w:rPr>
+              <m:t>F</m:t>
+            </m:r>
+          </m:e>
+          <m:sub>
+            <m:r>
+              <w:rPr>
+                <w:rFonts w:ascii="Cambria Math" w:hAnsi="Cambria Math"/>
+              </w:rPr>
+              <m:t>Mg</m:t>
+            </m:r>
+          </m:sub>
+        </m:sSub>
+      </m:oMath>
+      <w:r>
+        <w:rPr>
+          <w:rFonts w:eastAsiaTheme="minorEastAsia"/>
+        </w:rPr>
+        <w:t>, vendrá dada por la relación mostrada en la ecuación (20)</w:t>
+      </w:r>
+    </w:p>
+    <w:p>
+      <w:pPr>
+        <w:rPr>
+          <w:rFonts w:eastAsiaTheme="minorEastAsia"/>
+        </w:rPr>
+      </w:pPr>
+      <m:oMathPara>
+        <m:oMath>
+          <m:sSub>
+            <m:sSubPr>
+              <m:ctrlPr>
+                <w:rPr>
+                  <w:rFonts w:ascii="Cambria Math" w:hAnsi="Cambria Math"/>
+                  <w:i/>
+                </w:rPr>
+              </m:ctrlPr>
+            </m:sSubPr>
+            <m:e>
+              <m:r>
+                <w:rPr>
+                  <w:rFonts w:ascii="Cambria Math" w:hAnsi="Cambria Math"/>
+                </w:rPr>
+                <m:t>F</m:t>
+              </m:r>
+            </m:e>
+            <m:sub>
+              <m:r>
+                <w:rPr>
+                  <w:rFonts w:ascii="Cambria Math" w:hAnsi="Cambria Math"/>
+                </w:rPr>
+                <m:t>Mg</m:t>
+              </m:r>
+            </m:sub>
+          </m:sSub>
+          <m:d>
+            <m:dPr>
+              <m:ctrlPr>
+                <w:rPr>
+                  <w:rFonts w:ascii="Cambria Math" w:hAnsi="Cambria Math"/>
+                  <w:i/>
+                </w:rPr>
+              </m:ctrlPr>
+            </m:dPr>
+            <m:e>
+              <m:r>
+                <w:rPr>
+                  <w:rFonts w:ascii="Cambria Math" w:hAnsi="Cambria Math"/>
+                </w:rPr>
+                <m:t>t</m:t>
+              </m:r>
+            </m:e>
+          </m:d>
+          <m:r>
+            <w:rPr>
+              <w:rFonts w:ascii="Cambria Math" w:hAnsi="Cambria Math"/>
+            </w:rPr>
+            <m:t>=Fy</m:t>
+          </m:r>
+          <m:d>
+            <m:dPr>
+              <m:ctrlPr>
+                <w:rPr>
+                  <w:rFonts w:ascii="Cambria Math" w:hAnsi="Cambria Math"/>
+                  <w:i/>
+                </w:rPr>
+              </m:ctrlPr>
+            </m:dPr>
+            <m:e>
+              <m:r>
+                <w:rPr>
+                  <w:rFonts w:ascii="Cambria Math" w:hAnsi="Cambria Math"/>
+                </w:rPr>
+                <m:t>t</m:t>
+              </m:r>
+            </m:e>
+          </m:d>
+          <m:r>
+            <w:rPr>
+              <w:rFonts w:ascii="Cambria Math" w:hAnsi="Cambria Math"/>
+            </w:rPr>
+            <m:t>*</m:t>
+          </m:r>
+          <m:func>
+            <m:funcPr>
+              <m:ctrlPr>
+                <w:rPr>
+                  <w:rFonts w:ascii="Cambria Math" w:hAnsi="Cambria Math"/>
+                  <w:i/>
+                </w:rPr>
+              </m:ctrlPr>
+            </m:funcPr>
+            <m:fName>
+              <m:r>
+                <m:rPr>
+                  <m:sty m:val="p"/>
+                </m:rPr>
+                <w:rPr>
+                  <w:rFonts w:ascii="Cambria Math" w:hAnsi="Cambria Math"/>
+                </w:rPr>
+                <m:t>cos</m:t>
+              </m:r>
+            </m:fName>
+            <m:e>
+              <m:d>
+                <m:dPr>
+                  <m:ctrlPr>
+                    <w:rPr>
+                      <w:rFonts w:ascii="Cambria Math" w:hAnsi="Cambria Math"/>
+                      <w:i/>
+                    </w:rPr>
+                  </m:ctrlPr>
+                </m:dPr>
+                <m:e>
+                  <m:r>
+                    <m:rPr>
+                      <m:sty m:val="p"/>
+                    </m:rPr>
+                    <w:rPr>
+                      <w:rFonts w:ascii="Cambria Math" w:eastAsiaTheme="minorEastAsia" w:hAnsi="Cambria Math" w:cstheme="minorHAnsi"/>
+                    </w:rPr>
+                    <m:t>β</m:t>
+                  </m:r>
+                </m:e>
+              </m:d>
+            </m:e>
+          </m:func>
+          <m:r>
+            <w:rPr>
+              <w:rFonts w:ascii="Cambria Math" w:hAnsi="Cambria Math"/>
+            </w:rPr>
+            <m:t xml:space="preserve">     (</m:t>
+          </m:r>
+          <m:r>
+            <w:rPr>
+              <w:rFonts w:ascii="Cambria Math" w:hAnsi="Cambria Math"/>
+            </w:rPr>
+            <m:t>20</m:t>
+          </m:r>
+          <m:r>
+            <w:rPr>
+              <w:rFonts w:ascii="Cambria Math" w:hAnsi="Cambria Math"/>
+            </w:rPr>
+            <m:t>)</m:t>
+          </m:r>
+        </m:oMath>
+      </m:oMathPara>
+    </w:p>
+    <w:p>
+      <w:r>
+        <w:br/>
+      </w:r>
+    </w:p>
+    <w:p/>
+    <w:p>
+      <w:pPr>
+        <w:jc w:val="both"/>
+      </w:pPr>
+      <w:r>
+        <w:lastRenderedPageBreak/>
+        <w:t xml:space="preserve">El ángulo </w:t>
+      </w:r>
+      <w:r>
+        <w:rPr>
+          <w:rFonts w:cstheme="minorHAnsi"/>
+        </w:rPr>
+        <w:t>β</w:t>
+      </w:r>
+      <w:r>
+        <w:t xml:space="preserve"> se obtiene de la siguiente manera:</w:t>
+      </w:r>
+    </w:p>
+    <w:p>
+      <w:pPr>
+        <w:jc w:val="both"/>
+      </w:pPr>
+      <w:r>
+        <w:rPr>
+          <w:highlight w:val="yellow"/>
+        </w:rPr>
+        <w:t>…</w:t>
+      </w:r>
+    </w:p>
+    <w:p>
+      <w:pPr>
+        <w:jc w:val="both"/>
+        <w:rPr>
+          <w:rFonts w:asciiTheme="majorHAnsi" w:hAnsiTheme="majorHAnsi" w:cstheme="majorBidi"/>
+          <w:color w:val="2F5496" w:themeColor="accent1" w:themeShade="BF"/>
+          <w:sz w:val="26"/>
+          <w:szCs w:val="26"/>
+        </w:rPr>
+      </w:pPr>
+      <w:r>
+        <w:br w:type="page"/>
+      </w:r>
+    </w:p>
+    <w:p>
+      <w:pPr>
+        <w:pStyle w:val="Ttulo2"/>
+        <w:rPr>
+          <w:rFonts w:eastAsiaTheme="minorEastAsia"/>
+        </w:rPr>
+      </w:pPr>
+      <w:r>
+        <w:rPr>
+          <w:rFonts w:eastAsiaTheme="minorEastAsia"/>
+        </w:rPr>
+        <w:lastRenderedPageBreak/>
+        <w:t>Modelado en Laplace</w:t>
+      </w:r>
+    </w:p>
+    <w:p>
+      <w:pPr>
+        <w:pStyle w:val="Ttulo3"/>
+      </w:pPr>
+      <w:r>
+        <w:t>Punto de trabajo</w:t>
+      </w:r>
+    </w:p>
+    <w:p>
+      <w:r>
+        <w:t>Una vez disponemos de las ecuaciones que describen el comportamiento del sistema en el dominio del tiempo, es decir, las ecuaciones (12)-(18), se procede a linealizar en torno a un punto de trabajo deseado.</w:t>
+      </w:r>
+    </w:p>
+    <w:p>
+      <w:pPr>
+        <w:rPr>
+          <w:rFonts w:eastAsiaTheme="minorEastAsia" w:cstheme="minorHAnsi"/>
+          <w:b/>
+          <w:bCs/>
+        </w:rPr>
+      </w:pPr>
+      <w:r>
+        <w:t xml:space="preserve">Dado que el recorrido del dedo son aproximadamente 90º, tomaremos el punto intermedio como punto de trabajo de la articulación del exoesqueleto, es decir, </w:t>
       </w:r>
       <w:proofErr w:type="spellStart"/>
       <w:r>
         <w:rPr>
           <w:rFonts w:eastAsiaTheme="minorEastAsia" w:cstheme="minorHAnsi"/>
-        </w:rPr>
-        <w:t>Ѳp</w:t>
+          <w:b/>
+          <w:bCs/>
+        </w:rPr>
+        <w:t>Ѳ</w:t>
+      </w:r>
+      <w:proofErr w:type="gramStart"/>
+      <w:r>
+        <w:rPr>
+          <w:rFonts w:eastAsiaTheme="minorEastAsia" w:cstheme="minorHAnsi"/>
+          <w:b/>
+          <w:bCs/>
+        </w:rPr>
+        <w:t>p</w:t>
       </w:r>
       <w:proofErr w:type="spellEnd"/>
       <w:r>
         <w:rPr>
           <w:rFonts w:eastAsiaTheme="minorEastAsia" w:cstheme="minorHAnsi"/>
-        </w:rPr>
-        <w:t>(t)</w:t>
-      </w:r>
+          <w:b/>
+          <w:bCs/>
+        </w:rPr>
+        <w:t>(</w:t>
+      </w:r>
+      <w:proofErr w:type="gramEnd"/>
+      <w:r>
+        <w:rPr>
+          <w:rFonts w:eastAsiaTheme="minorEastAsia" w:cstheme="minorHAnsi"/>
+          <w:b/>
+          <w:bCs/>
+        </w:rPr>
+        <w:t>0</w:t>
+      </w:r>
+      <w:r>
+        <w:rPr>
+          <w:rFonts w:eastAsiaTheme="minorEastAsia" w:cstheme="minorHAnsi"/>
+          <w:b/>
+          <w:bCs/>
+        </w:rPr>
+        <w:t>)</w:t>
+      </w:r>
+      <w:r>
+        <w:rPr>
+          <w:rFonts w:eastAsiaTheme="minorEastAsia" w:cstheme="minorHAnsi"/>
+          <w:b/>
+          <w:bCs/>
+        </w:rPr>
+        <w:t xml:space="preserve"> =45º</w:t>
+      </w:r>
+    </w:p>
+    <w:p>
+      <w:r>
+        <w:rPr>
+          <w:highlight w:val="yellow"/>
+        </w:rPr>
+        <w:t>[Por hacer]</w:t>
+      </w:r>
+    </w:p>
+    <w:p>
+      <w:pPr>
+        <w:pStyle w:val="Ttulo3"/>
+        <w:rPr>
+          <w:rFonts w:eastAsiaTheme="minorEastAsia"/>
+        </w:rPr>
+      </w:pPr>
+      <w:r>
+        <w:rPr>
+          <w:rFonts w:eastAsiaTheme="minorEastAsia"/>
+        </w:rPr>
+        <w:t>Linealizació</w:t>
+      </w:r>
+      <w:r>
+        <w:rPr>
+          <w:rFonts w:eastAsiaTheme="minorEastAsia"/>
+        </w:rPr>
+        <w:t>n</w:t>
+      </w:r>
+    </w:p>
+    <w:p>
+      <w:pPr>
+        <w:pStyle w:val="Ttulo3"/>
+        <w:rPr>
+          <w:rFonts w:eastAsiaTheme="minorEastAsia"/>
+        </w:rPr>
+      </w:pPr>
+      <w:r>
+        <w:rPr>
+          <w:rFonts w:eastAsiaTheme="minorEastAsia"/>
+        </w:rPr>
+        <w:t>Diferenciació</w:t>
+      </w:r>
+      <w:r>
+        <w:rPr>
+          <w:rFonts w:eastAsiaTheme="minorEastAsia"/>
+        </w:rPr>
+        <w:t>n</w:t>
+      </w:r>
+    </w:p>
+    <w:p>
+      <w:pPr>
+        <w:pStyle w:val="Ttulo3"/>
+        <w:rPr>
+          <w:rFonts w:eastAsiaTheme="minorEastAsia"/>
+        </w:rPr>
+      </w:pPr>
+      <w:r>
+        <w:rPr>
+          <w:rFonts w:eastAsiaTheme="minorEastAsia"/>
+        </w:rPr>
+        <w:t xml:space="preserve">Modelo en el dominio de </w:t>
+      </w:r>
+      <w:r>
+        <w:rPr>
+          <w:rFonts w:eastAsiaTheme="minorEastAsia"/>
+        </w:rPr>
+        <w:t>Laplac</w:t>
+      </w:r>
+      <w:r>
+        <w:rPr>
+          <w:rFonts w:eastAsiaTheme="minorEastAsia"/>
+        </w:rPr>
+        <w:t>e</w:t>
+      </w:r>
+    </w:p>
+    <w:p>
+      <w:pPr>
+        <w:pStyle w:val="Ttulo3"/>
+        <w:rPr>
+          <w:rFonts w:eastAsiaTheme="minorEastAsia"/>
+        </w:rPr>
+      </w:pPr>
+      <w:r>
+        <w:rPr>
+          <w:rFonts w:eastAsiaTheme="minorEastAsia"/>
+        </w:rPr>
+        <w:t>Diagrama de bloque</w:t>
+      </w:r>
+      <w:r>
+        <w:rPr>
+          <w:rFonts w:eastAsiaTheme="minorEastAsia"/>
+        </w:rPr>
+        <w:t>s</w:t>
+      </w:r>
+    </w:p>
+    <w:p>
+      <w:pPr>
+        <w:pStyle w:val="Ttulo3"/>
+        <w:rPr>
+          <w:rFonts w:eastAsiaTheme="minorEastAsia"/>
+        </w:rPr>
+      </w:pPr>
+      <w:proofErr w:type="spellStart"/>
+      <w:r>
+        <w:rPr>
+          <w:rFonts w:eastAsiaTheme="minorEastAsia"/>
+        </w:rPr>
+        <w:t>FdT</w:t>
+      </w:r>
+      <w:proofErr w:type="spellEnd"/>
     </w:p>
     <w:p/>
     <w:sectPr>
@@ -5568,6 +6877,72 @@
       <w:szCs w:val="32"/>
     </w:rPr>
   </w:style>
+  <w:style w:type="paragraph" w:styleId="Ttulo2">
+    <w:name w:val="heading 2"/>
+    <w:basedOn w:val="Normal"/>
+    <w:next w:val="Normal"/>
+    <w:link w:val="Ttulo2Car"/>
+    <w:uiPriority w:val="9"/>
+    <w:unhideWhenUsed/>
+    <w:qFormat/>
+    <w:rsid w:val="00134CFC"/>
+    <w:pPr>
+      <w:keepNext/>
+      <w:keepLines/>
+      <w:spacing w:before="40" w:after="0"/>
+      <w:outlineLvl w:val="1"/>
+    </w:pPr>
+    <w:rPr>
+      <w:rFonts w:asciiTheme="majorHAnsi" w:eastAsiaTheme="majorEastAsia" w:hAnsiTheme="majorHAnsi" w:cstheme="majorBidi"/>
+      <w:color w:val="2F5496" w:themeColor="accent1" w:themeShade="BF"/>
+      <w:sz w:val="26"/>
+      <w:szCs w:val="26"/>
+    </w:rPr>
+  </w:style>
+  <w:style w:type="paragraph" w:styleId="Ttulo3">
+    <w:name w:val="heading 3"/>
+    <w:basedOn w:val="Normal"/>
+    <w:next w:val="Normal"/>
+    <w:link w:val="Ttulo3Car"/>
+    <w:uiPriority w:val="9"/>
+    <w:unhideWhenUsed/>
+    <w:qFormat/>
+    <w:rsid w:val="00486942"/>
+    <w:pPr>
+      <w:keepNext/>
+      <w:keepLines/>
+      <w:spacing w:before="40" w:after="0"/>
+      <w:outlineLvl w:val="2"/>
+    </w:pPr>
+    <w:rPr>
+      <w:rFonts w:asciiTheme="majorHAnsi" w:eastAsiaTheme="majorEastAsia" w:hAnsiTheme="majorHAnsi" w:cstheme="majorBidi"/>
+      <w:color w:val="1F3763" w:themeColor="accent1" w:themeShade="7F"/>
+      <w:sz w:val="24"/>
+      <w:szCs w:val="24"/>
+    </w:rPr>
+  </w:style>
+  <w:style w:type="paragraph" w:styleId="Ttulo4">
+    <w:name w:val="heading 4"/>
+    <w:basedOn w:val="Normal"/>
+    <w:next w:val="Normal"/>
+    <w:link w:val="Ttulo4Car"/>
+    <w:uiPriority w:val="9"/>
+    <w:unhideWhenUsed/>
+    <w:qFormat/>
+    <w:rsid w:val="00486942"/>
+    <w:pPr>
+      <w:keepNext/>
+      <w:keepLines/>
+      <w:spacing w:before="40" w:after="0"/>
+      <w:outlineLvl w:val="3"/>
+    </w:pPr>
+    <w:rPr>
+      <w:rFonts w:asciiTheme="majorHAnsi" w:eastAsiaTheme="majorEastAsia" w:hAnsiTheme="majorHAnsi" w:cstheme="majorBidi"/>
+      <w:i/>
+      <w:iCs/>
+      <w:color w:val="2F5496" w:themeColor="accent1" w:themeShade="BF"/>
+    </w:rPr>
+  </w:style>
   <w:style w:type="character" w:default="1" w:styleId="Fuentedeprrafopredeter">
     <w:name w:val="Default Paragraph Font"/>
     <w:uiPriority w:val="1"/>
@@ -5635,6 +7010,45 @@
     <w:rsid w:val="00431D54"/>
     <w:rPr>
       <w:color w:val="808080"/>
+    </w:rPr>
+  </w:style>
+  <w:style w:type="character" w:customStyle="1" w:styleId="Ttulo2Car">
+    <w:name w:val="Título 2 Car"/>
+    <w:basedOn w:val="Fuentedeprrafopredeter"/>
+    <w:link w:val="Ttulo2"/>
+    <w:uiPriority w:val="9"/>
+    <w:rsid w:val="00134CFC"/>
+    <w:rPr>
+      <w:rFonts w:asciiTheme="majorHAnsi" w:eastAsiaTheme="majorEastAsia" w:hAnsiTheme="majorHAnsi" w:cstheme="majorBidi"/>
+      <w:color w:val="2F5496" w:themeColor="accent1" w:themeShade="BF"/>
+      <w:sz w:val="26"/>
+      <w:szCs w:val="26"/>
+    </w:rPr>
+  </w:style>
+  <w:style w:type="character" w:customStyle="1" w:styleId="Ttulo3Car">
+    <w:name w:val="Título 3 Car"/>
+    <w:basedOn w:val="Fuentedeprrafopredeter"/>
+    <w:link w:val="Ttulo3"/>
+    <w:uiPriority w:val="9"/>
+    <w:rsid w:val="00486942"/>
+    <w:rPr>
+      <w:rFonts w:asciiTheme="majorHAnsi" w:eastAsiaTheme="majorEastAsia" w:hAnsiTheme="majorHAnsi" w:cstheme="majorBidi"/>
+      <w:color w:val="1F3763" w:themeColor="accent1" w:themeShade="7F"/>
+      <w:sz w:val="24"/>
+      <w:szCs w:val="24"/>
+    </w:rPr>
+  </w:style>
+  <w:style w:type="character" w:customStyle="1" w:styleId="Ttulo4Car">
+    <w:name w:val="Título 4 Car"/>
+    <w:basedOn w:val="Fuentedeprrafopredeter"/>
+    <w:link w:val="Ttulo4"/>
+    <w:uiPriority w:val="9"/>
+    <w:rsid w:val="00486942"/>
+    <w:rPr>
+      <w:rFonts w:asciiTheme="majorHAnsi" w:eastAsiaTheme="majorEastAsia" w:hAnsiTheme="majorHAnsi" w:cstheme="majorBidi"/>
+      <w:i/>
+      <w:iCs/>
+      <w:color w:val="2F5496" w:themeColor="accent1" w:themeShade="BF"/>
     </w:rPr>
   </w:style>
 </w:styles>

</xml_diff>